<commit_message>
Maj de la charte graphique
Ajout de quelques éléments dans la charte graphique après consultation
du site phpconsulting.
</commit_message>
<xml_diff>
--- a/doc/Charte graphique.docx
+++ b/doc/Charte graphique.docx
@@ -1,6 +1,6 @@
 
 <file path=word/document.xml><?xml version="1.0" encoding="utf-8"?>
-<w:document xmlns:wpc="http://schemas.microsoft.com/office/word/2010/wordprocessingCanvas" xmlns:mc="http://schemas.openxmlformats.org/markup-compatibility/2006" xmlns:o="urn:schemas-microsoft-com:office:office" xmlns:r="http://schemas.openxmlformats.org/officeDocument/2006/relationships" xmlns:m="http://schemas.openxmlformats.org/officeDocument/2006/math" xmlns:v="urn:schemas-microsoft-com:vml" xmlns:wp14="http://schemas.microsoft.com/office/word/2010/wordprocessingDrawing" xmlns:wp="http://schemas.openxmlformats.org/drawingml/2006/wordprocessingDrawing" xmlns:w10="urn:schemas-microsoft-com:office:word" xmlns:w="http://schemas.openxmlformats.org/wordprocessingml/2006/main" xmlns:w14="http://schemas.microsoft.com/office/word/2010/wordml" xmlns:wpg="http://schemas.microsoft.com/office/word/2010/wordprocessingGroup" xmlns:wpi="http://schemas.microsoft.com/office/word/2010/wordprocessingInk" xmlns:wne="http://schemas.microsoft.com/office/word/2006/wordml" xmlns:wps="http://schemas.microsoft.com/office/word/2010/wordprocessingShape" mc:Ignorable="w14 wp14">
+<w:document xmlns:wpc="http://schemas.microsoft.com/office/word/2010/wordprocessingCanvas" xmlns:mo="http://schemas.microsoft.com/office/mac/office/2008/main" xmlns:mc="http://schemas.openxmlformats.org/markup-compatibility/2006" xmlns:mv="urn:schemas-microsoft-com:mac:vml" xmlns:o="urn:schemas-microsoft-com:office:office" xmlns:r="http://schemas.openxmlformats.org/officeDocument/2006/relationships" xmlns:m="http://schemas.openxmlformats.org/officeDocument/2006/math" xmlns:v="urn:schemas-microsoft-com:vml" xmlns:wp14="http://schemas.microsoft.com/office/word/2010/wordprocessingDrawing" xmlns:wp="http://schemas.openxmlformats.org/drawingml/2006/wordprocessingDrawing" xmlns:w10="urn:schemas-microsoft-com:office:word" xmlns:w="http://schemas.openxmlformats.org/wordprocessingml/2006/main" xmlns:w14="http://schemas.microsoft.com/office/word/2010/wordml" xmlns:wpg="http://schemas.microsoft.com/office/word/2010/wordprocessingGroup" xmlns:wpi="http://schemas.microsoft.com/office/word/2010/wordprocessingInk" xmlns:wne="http://schemas.microsoft.com/office/word/2006/wordml" xmlns:wps="http://schemas.microsoft.com/office/word/2010/wordprocessingShape" mc:Ignorable="w14 wp14">
   <w:body>
     <w:p>
       <w:r>
@@ -8,7 +8,7 @@
           <w:noProof/>
         </w:rPr>
         <w:drawing>
-          <wp:inline distT="0" distB="0" distL="0" distR="0">
+          <wp:inline distT="0" distB="0" distL="0" distR="0" wp14:anchorId="2E55FC8B" wp14:editId="33C63C36">
             <wp:extent cx="2169795" cy="566033"/>
             <wp:effectExtent l="0" t="0" r="0" b="0"/>
             <wp:docPr id="1" name="Image 1" descr="maverick:Users:anthonyloroscio:Downloads:logo_iut.png"/>
@@ -181,7 +181,79 @@
           <w:sz w:val="32"/>
           <w:szCs w:val="32"/>
         </w:rPr>
-        <w:t>Anthony Loroscio  Hugo Morales  Thomas Munoz  Floran Narenji  Loïc Pauletto  Dylan Prudhomme</w:t>
+        <w:t xml:space="preserve">Anthony </w:t>
+      </w:r>
+      <w:proofErr w:type="spellStart"/>
+      <w:r>
+        <w:rPr>
+          <w:rFonts w:ascii="Helvetica" w:hAnsi="Helvetica"/>
+          <w:sz w:val="32"/>
+          <w:szCs w:val="32"/>
+        </w:rPr>
+        <w:t>Loroscio</w:t>
+      </w:r>
+      <w:proofErr w:type="spellEnd"/>
+      <w:r>
+        <w:rPr>
+          <w:rFonts w:ascii="Helvetica" w:hAnsi="Helvetica"/>
+          <w:sz w:val="32"/>
+          <w:szCs w:val="32"/>
+        </w:rPr>
+        <w:t xml:space="preserve">  Hugo Morales  Thomas Munoz  </w:t>
+      </w:r>
+      <w:proofErr w:type="spellStart"/>
+      <w:r>
+        <w:rPr>
+          <w:rFonts w:ascii="Helvetica" w:hAnsi="Helvetica"/>
+          <w:sz w:val="32"/>
+          <w:szCs w:val="32"/>
+        </w:rPr>
+        <w:t>Floran</w:t>
+      </w:r>
+      <w:proofErr w:type="spellEnd"/>
+      <w:r>
+        <w:rPr>
+          <w:rFonts w:ascii="Helvetica" w:hAnsi="Helvetica"/>
+          <w:sz w:val="32"/>
+          <w:szCs w:val="32"/>
+        </w:rPr>
+        <w:t xml:space="preserve"> </w:t>
+      </w:r>
+      <w:proofErr w:type="spellStart"/>
+      <w:r>
+        <w:rPr>
+          <w:rFonts w:ascii="Helvetica" w:hAnsi="Helvetica"/>
+          <w:sz w:val="32"/>
+          <w:szCs w:val="32"/>
+        </w:rPr>
+        <w:t>Narenji</w:t>
+      </w:r>
+      <w:proofErr w:type="spellEnd"/>
+      <w:r>
+        <w:rPr>
+          <w:rFonts w:ascii="Helvetica" w:hAnsi="Helvetica"/>
+          <w:sz w:val="32"/>
+          <w:szCs w:val="32"/>
+        </w:rPr>
+        <w:t xml:space="preserve">  Loïc </w:t>
+      </w:r>
+      <w:proofErr w:type="spellStart"/>
+      <w:r>
+        <w:rPr>
+          <w:rFonts w:ascii="Helvetica" w:hAnsi="Helvetica"/>
+          <w:sz w:val="32"/>
+          <w:szCs w:val="32"/>
+        </w:rPr>
+        <w:t>Pauletto</w:t>
+      </w:r>
+      <w:proofErr w:type="spellEnd"/>
+      <w:r>
+        <w:rPr>
+          <w:rFonts w:ascii="Helvetica" w:hAnsi="Helvetica"/>
+          <w:sz w:val="32"/>
+          <w:szCs w:val="32"/>
+        </w:rPr>
+        <w:t xml:space="preserve">  Dylan Prudhomme</w:t>
       </w:r>
     </w:p>
     <w:p>
@@ -486,8 +558,18 @@
           <w:sz w:val="32"/>
           <w:szCs w:val="32"/>
         </w:rPr>
-        <w:t>Structure des templates</w:t>
-      </w:r>
+        <w:t xml:space="preserve">Structure des </w:t>
+      </w:r>
+      <w:proofErr w:type="spellStart"/>
+      <w:r>
+        <w:rPr>
+          <w:rFonts w:ascii="Helvetica" w:hAnsi="Helvetica"/>
+          <w:sz w:val="32"/>
+          <w:szCs w:val="32"/>
+        </w:rPr>
+        <w:t>templates</w:t>
+      </w:r>
+      <w:proofErr w:type="spellEnd"/>
       <w:r>
         <w:rPr>
           <w:rFonts w:ascii="Helvetica" w:hAnsi="Helvetica"/>
@@ -510,7 +592,7 @@
           <w:sz w:val="32"/>
           <w:szCs w:val="32"/>
         </w:rPr>
-        <w:t>page 4</w:t>
+        <w:t>page 5</w:t>
       </w:r>
     </w:p>
     <w:p>
@@ -566,7 +648,7 @@
           <w:sz w:val="32"/>
           <w:szCs w:val="32"/>
         </w:rPr>
-        <w:t>page 5</w:t>
+        <w:t>page 6</w:t>
       </w:r>
     </w:p>
     <w:p>
@@ -637,7 +719,7 @@
           <w:sz w:val="32"/>
           <w:szCs w:val="32"/>
         </w:rPr>
-        <w:t>5</w:t>
+        <w:t>6</w:t>
       </w:r>
     </w:p>
     <w:p>
@@ -926,7 +1008,6 @@
           <w:sz w:val="40"/>
           <w:szCs w:val="40"/>
         </w:rPr>
-        <w:lastRenderedPageBreak/>
         <w:t>Polices utilisées</w:t>
       </w:r>
     </w:p>
@@ -1016,7 +1097,147 @@
           <w:szCs w:val="28"/>
           <w:lang w:val="en-US"/>
         </w:rPr>
-        <w:t>&lt;link href='http://fonts.googleapis.com/css?family=Lato' rel='stylesheet' type='text/css'&gt;</w:t>
+        <w:t>&lt;</w:t>
+      </w:r>
+      <w:proofErr w:type="gramStart"/>
+      <w:r>
+        <w:rPr>
+          <w:rFonts w:ascii="Helvetica" w:hAnsi="Helvetica"/>
+          <w:sz w:val="28"/>
+          <w:szCs w:val="28"/>
+          <w:lang w:val="en-US"/>
+        </w:rPr>
+        <w:t>link</w:t>
+      </w:r>
+      <w:proofErr w:type="gramEnd"/>
+      <w:r>
+        <w:rPr>
+          <w:rFonts w:ascii="Helvetica" w:hAnsi="Helvetica"/>
+          <w:sz w:val="28"/>
+          <w:szCs w:val="28"/>
+          <w:lang w:val="en-US"/>
+        </w:rPr>
+        <w:t xml:space="preserve"> </w:t>
+      </w:r>
+      <w:proofErr w:type="spellStart"/>
+      <w:r>
+        <w:rPr>
+          <w:rFonts w:ascii="Helvetica" w:hAnsi="Helvetica"/>
+          <w:sz w:val="28"/>
+          <w:szCs w:val="28"/>
+          <w:lang w:val="en-US"/>
+        </w:rPr>
+        <w:t>href</w:t>
+      </w:r>
+      <w:proofErr w:type="spellEnd"/>
+      <w:r>
+        <w:rPr>
+          <w:rFonts w:ascii="Helvetica" w:hAnsi="Helvetica"/>
+          <w:sz w:val="28"/>
+          <w:szCs w:val="28"/>
+          <w:lang w:val="en-US"/>
+        </w:rPr>
+        <w:t>='http://fonts.googleapis.com/</w:t>
+      </w:r>
+      <w:proofErr w:type="spellStart"/>
+      <w:r>
+        <w:rPr>
+          <w:rFonts w:ascii="Helvetica" w:hAnsi="Helvetica"/>
+          <w:sz w:val="28"/>
+          <w:szCs w:val="28"/>
+          <w:lang w:val="en-US"/>
+        </w:rPr>
+        <w:t>css?family</w:t>
+      </w:r>
+      <w:proofErr w:type="spellEnd"/>
+      <w:r>
+        <w:rPr>
+          <w:rFonts w:ascii="Helvetica" w:hAnsi="Helvetica"/>
+          <w:sz w:val="28"/>
+          <w:szCs w:val="28"/>
+          <w:lang w:val="en-US"/>
+        </w:rPr>
+        <w:t>=</w:t>
+      </w:r>
+      <w:proofErr w:type="spellStart"/>
+      <w:r>
+        <w:rPr>
+          <w:rFonts w:ascii="Helvetica" w:hAnsi="Helvetica"/>
+          <w:sz w:val="28"/>
+          <w:szCs w:val="28"/>
+          <w:lang w:val="en-US"/>
+        </w:rPr>
+        <w:t>Lato</w:t>
+      </w:r>
+      <w:proofErr w:type="spellEnd"/>
+      <w:r>
+        <w:rPr>
+          <w:rFonts w:ascii="Helvetica" w:hAnsi="Helvetica"/>
+          <w:sz w:val="28"/>
+          <w:szCs w:val="28"/>
+          <w:lang w:val="en-US"/>
+        </w:rPr>
+        <w:t xml:space="preserve">' </w:t>
+      </w:r>
+      <w:proofErr w:type="spellStart"/>
+      <w:r>
+        <w:rPr>
+          <w:rFonts w:ascii="Helvetica" w:hAnsi="Helvetica"/>
+          <w:sz w:val="28"/>
+          <w:szCs w:val="28"/>
+          <w:lang w:val="en-US"/>
+        </w:rPr>
+        <w:t>rel</w:t>
+      </w:r>
+      <w:proofErr w:type="spellEnd"/>
+      <w:r>
+        <w:rPr>
+          <w:rFonts w:ascii="Helvetica" w:hAnsi="Helvetica"/>
+          <w:sz w:val="28"/>
+          <w:szCs w:val="28"/>
+          <w:lang w:val="en-US"/>
+        </w:rPr>
+        <w:t>='</w:t>
+      </w:r>
+      <w:proofErr w:type="spellStart"/>
+      <w:r>
+        <w:rPr>
+          <w:rFonts w:ascii="Helvetica" w:hAnsi="Helvetica"/>
+          <w:sz w:val="28"/>
+          <w:szCs w:val="28"/>
+          <w:lang w:val="en-US"/>
+        </w:rPr>
+        <w:t>stylesheet</w:t>
+      </w:r>
+      <w:proofErr w:type="spellEnd"/>
+      <w:r>
+        <w:rPr>
+          <w:rFonts w:ascii="Helvetica" w:hAnsi="Helvetica"/>
+          <w:sz w:val="28"/>
+          <w:szCs w:val="28"/>
+          <w:lang w:val="en-US"/>
+        </w:rPr>
+        <w:t>' type='text/</w:t>
+      </w:r>
+      <w:proofErr w:type="spellStart"/>
+      <w:r>
+        <w:rPr>
+          <w:rFonts w:ascii="Helvetica" w:hAnsi="Helvetica"/>
+          <w:sz w:val="28"/>
+          <w:szCs w:val="28"/>
+          <w:lang w:val="en-US"/>
+        </w:rPr>
+        <w:t>css</w:t>
+      </w:r>
+      <w:proofErr w:type="spellEnd"/>
+      <w:r>
+        <w:rPr>
+          <w:rFonts w:ascii="Helvetica" w:hAnsi="Helvetica"/>
+          <w:sz w:val="28"/>
+          <w:szCs w:val="28"/>
+          <w:lang w:val="en-US"/>
+        </w:rPr>
+        <w:t>'&gt;</w:t>
       </w:r>
     </w:p>
     <w:p>
@@ -1050,7 +1271,43 @@
           <w:sz w:val="28"/>
           <w:szCs w:val="28"/>
         </w:rPr>
-        <w:t>Police « Didact gothic »</w:t>
+        <w:t>Police « </w:t>
+      </w:r>
+      <w:proofErr w:type="spellStart"/>
+      <w:r>
+        <w:rPr>
+          <w:rFonts w:ascii="Helvetica" w:hAnsi="Helvetica"/>
+          <w:sz w:val="28"/>
+          <w:szCs w:val="28"/>
+        </w:rPr>
+        <w:t>Didact</w:t>
+      </w:r>
+      <w:proofErr w:type="spellEnd"/>
+      <w:r>
+        <w:rPr>
+          <w:rFonts w:ascii="Helvetica" w:hAnsi="Helvetica"/>
+          <w:sz w:val="28"/>
+          <w:szCs w:val="28"/>
+        </w:rPr>
+        <w:t xml:space="preserve"> </w:t>
+      </w:r>
+      <w:proofErr w:type="spellStart"/>
+      <w:r>
+        <w:rPr>
+          <w:rFonts w:ascii="Helvetica" w:hAnsi="Helvetica"/>
+          <w:sz w:val="28"/>
+          <w:szCs w:val="28"/>
+        </w:rPr>
+        <w:t>gothic</w:t>
+      </w:r>
+      <w:proofErr w:type="spellEnd"/>
+      <w:r>
+        <w:rPr>
+          <w:rFonts w:ascii="Helvetica" w:hAnsi="Helvetica"/>
+          <w:sz w:val="28"/>
+          <w:szCs w:val="28"/>
+        </w:rPr>
+        <w:t> »</w:t>
       </w:r>
     </w:p>
     <w:p>
@@ -1071,8 +1328,9 @@
           <w:szCs w:val="28"/>
           <w:lang w:val="en-US"/>
         </w:rPr>
-        <w:t xml:space="preserve">&lt;link </w:t>
-      </w:r>
+        <w:t>&lt;</w:t>
+      </w:r>
+      <w:proofErr w:type="gramStart"/>
       <w:r>
         <w:rPr>
           <w:rFonts w:ascii="Helvetica" w:hAnsi="Helvetica"/>
@@ -1080,20 +1338,19 @@
           <w:szCs w:val="28"/>
           <w:lang w:val="en-US"/>
         </w:rPr>
-        <w:t>href='http://fonts.googleapis.com/css?family=Didact+Gothi</w:t>
-      </w:r>
-    </w:p>
-    <w:p>
-      <w:pPr>
-        <w:pStyle w:val="Paragraphedeliste"/>
-        <w:ind w:left="1080"/>
+        <w:t>link</w:t>
+      </w:r>
+      <w:proofErr w:type="gramEnd"/>
+      <w:r>
         <w:rPr>
           <w:rFonts w:ascii="Helvetica" w:hAnsi="Helvetica"/>
           <w:sz w:val="28"/>
           <w:szCs w:val="28"/>
           <w:lang w:val="en-US"/>
         </w:rPr>
-      </w:pPr>
+        <w:t xml:space="preserve"> </w:t>
+      </w:r>
+      <w:proofErr w:type="spellStart"/>
       <w:r>
         <w:rPr>
           <w:rFonts w:ascii="Helvetica" w:hAnsi="Helvetica"/>
@@ -1101,65 +1358,231 @@
           <w:szCs w:val="28"/>
           <w:lang w:val="en-US"/>
         </w:rPr>
-        <w:t>c' rel='stylesheet' type='text/css'&gt;</w:t>
-      </w:r>
-    </w:p>
-    <w:p>
-      <w:pPr>
-        <w:pStyle w:val="Paragraphedeliste"/>
-        <w:ind w:left="1080"/>
+        <w:t>href</w:t>
+      </w:r>
+      <w:proofErr w:type="spellEnd"/>
+      <w:r>
         <w:rPr>
           <w:rFonts w:ascii="Helvetica" w:hAnsi="Helvetica"/>
           <w:sz w:val="28"/>
           <w:szCs w:val="28"/>
           <w:lang w:val="en-US"/>
         </w:rPr>
-      </w:pPr>
-    </w:p>
-    <w:p>
-      <w:pPr>
-        <w:ind w:firstLine="708"/>
+        <w:t>='http://fonts.googleapis.com/</w:t>
+      </w:r>
+      <w:proofErr w:type="spellStart"/>
+      <w:r>
         <w:rPr>
           <w:rFonts w:ascii="Helvetica" w:hAnsi="Helvetica"/>
           <w:sz w:val="28"/>
           <w:szCs w:val="28"/>
-        </w:rPr>
-      </w:pPr>
+          <w:lang w:val="en-US"/>
+        </w:rPr>
+        <w:t>css?family</w:t>
+      </w:r>
+      <w:proofErr w:type="spellEnd"/>
       <w:r>
         <w:rPr>
           <w:rFonts w:ascii="Helvetica" w:hAnsi="Helvetica"/>
           <w:sz w:val="28"/>
           <w:szCs w:val="28"/>
-        </w:rPr>
-        <w:t>La police « Lato » est destinée au Header ainsi qu’au Footer.</w:t>
-      </w:r>
-    </w:p>
-    <w:p>
-      <w:pPr>
-        <w:ind w:left="708"/>
+          <w:lang w:val="en-US"/>
+        </w:rPr>
+        <w:t>=</w:t>
+      </w:r>
+      <w:proofErr w:type="spellStart"/>
+      <w:r>
         <w:rPr>
           <w:rFonts w:ascii="Helvetica" w:hAnsi="Helvetica"/>
           <w:sz w:val="28"/>
           <w:szCs w:val="28"/>
-        </w:rPr>
-      </w:pPr>
-      <w:r>
+          <w:lang w:val="en-US"/>
+        </w:rPr>
+        <w:t>Didact+Gothi</w:t>
+      </w:r>
+      <w:proofErr w:type="spellEnd"/>
+    </w:p>
+    <w:p>
+      <w:pPr>
+        <w:pStyle w:val="Paragraphedeliste"/>
+        <w:ind w:left="1080"/>
         <w:rPr>
           <w:rFonts w:ascii="Helvetica" w:hAnsi="Helvetica"/>
           <w:sz w:val="28"/>
           <w:szCs w:val="28"/>
-        </w:rPr>
-        <w:t xml:space="preserve">La police « Didact gothic » peut être utilisée pour le texte contenu </w:t>
-      </w:r>
-      <w:bookmarkStart w:id="0" w:name="_GoBack"/>
-      <w:bookmarkEnd w:id="0"/>
+          <w:lang w:val="en-US"/>
+        </w:rPr>
+      </w:pPr>
       <w:r>
         <w:rPr>
           <w:rFonts w:ascii="Helvetica" w:hAnsi="Helvetica"/>
           <w:sz w:val="28"/>
           <w:szCs w:val="28"/>
-        </w:rPr>
-        <w:t>dans les pages web.</w:t>
+          <w:lang w:val="en-US"/>
+        </w:rPr>
+        <w:t xml:space="preserve">c' </w:t>
+      </w:r>
+      <w:proofErr w:type="spellStart"/>
+      <w:r>
+        <w:rPr>
+          <w:rFonts w:ascii="Helvetica" w:hAnsi="Helvetica"/>
+          <w:sz w:val="28"/>
+          <w:szCs w:val="28"/>
+          <w:lang w:val="en-US"/>
+        </w:rPr>
+        <w:t>rel</w:t>
+      </w:r>
+      <w:proofErr w:type="spellEnd"/>
+      <w:r>
+        <w:rPr>
+          <w:rFonts w:ascii="Helvetica" w:hAnsi="Helvetica"/>
+          <w:sz w:val="28"/>
+          <w:szCs w:val="28"/>
+          <w:lang w:val="en-US"/>
+        </w:rPr>
+        <w:t>='</w:t>
+      </w:r>
+      <w:proofErr w:type="spellStart"/>
+      <w:r>
+        <w:rPr>
+          <w:rFonts w:ascii="Helvetica" w:hAnsi="Helvetica"/>
+          <w:sz w:val="28"/>
+          <w:szCs w:val="28"/>
+          <w:lang w:val="en-US"/>
+        </w:rPr>
+        <w:t>stylesheet</w:t>
+      </w:r>
+      <w:proofErr w:type="spellEnd"/>
+      <w:r>
+        <w:rPr>
+          <w:rFonts w:ascii="Helvetica" w:hAnsi="Helvetica"/>
+          <w:sz w:val="28"/>
+          <w:szCs w:val="28"/>
+          <w:lang w:val="en-US"/>
+        </w:rPr>
+        <w:t>' type='text/</w:t>
+      </w:r>
+      <w:proofErr w:type="spellStart"/>
+      <w:r>
+        <w:rPr>
+          <w:rFonts w:ascii="Helvetica" w:hAnsi="Helvetica"/>
+          <w:sz w:val="28"/>
+          <w:szCs w:val="28"/>
+          <w:lang w:val="en-US"/>
+        </w:rPr>
+        <w:t>css</w:t>
+      </w:r>
+      <w:proofErr w:type="spellEnd"/>
+      <w:r>
+        <w:rPr>
+          <w:rFonts w:ascii="Helvetica" w:hAnsi="Helvetica"/>
+          <w:sz w:val="28"/>
+          <w:szCs w:val="28"/>
+          <w:lang w:val="en-US"/>
+        </w:rPr>
+        <w:t>'&gt;</w:t>
+      </w:r>
+    </w:p>
+    <w:p>
+      <w:pPr>
+        <w:pStyle w:val="Paragraphedeliste"/>
+        <w:ind w:left="1080"/>
+        <w:rPr>
+          <w:rFonts w:ascii="Helvetica" w:hAnsi="Helvetica"/>
+          <w:sz w:val="28"/>
+          <w:szCs w:val="28"/>
+          <w:lang w:val="en-US"/>
+        </w:rPr>
+      </w:pPr>
+    </w:p>
+    <w:p>
+      <w:pPr>
+        <w:ind w:firstLine="708"/>
+        <w:rPr>
+          <w:rFonts w:ascii="Helvetica" w:hAnsi="Helvetica"/>
+          <w:sz w:val="28"/>
+          <w:szCs w:val="28"/>
+        </w:rPr>
+      </w:pPr>
+      <w:r>
+        <w:rPr>
+          <w:rFonts w:ascii="Helvetica" w:hAnsi="Helvetica"/>
+          <w:sz w:val="28"/>
+          <w:szCs w:val="28"/>
+        </w:rPr>
+        <w:t xml:space="preserve">La police « Lato » est destinée au Header ainsi qu’au </w:t>
+      </w:r>
+      <w:proofErr w:type="spellStart"/>
+      <w:r>
+        <w:rPr>
+          <w:rFonts w:ascii="Helvetica" w:hAnsi="Helvetica"/>
+          <w:sz w:val="28"/>
+          <w:szCs w:val="28"/>
+        </w:rPr>
+        <w:t>Footer</w:t>
+      </w:r>
+      <w:proofErr w:type="spellEnd"/>
+      <w:r>
+        <w:rPr>
+          <w:rFonts w:ascii="Helvetica" w:hAnsi="Helvetica"/>
+          <w:sz w:val="28"/>
+          <w:szCs w:val="28"/>
+        </w:rPr>
+        <w:t>.</w:t>
+      </w:r>
+    </w:p>
+    <w:p>
+      <w:pPr>
+        <w:ind w:left="708"/>
+        <w:rPr>
+          <w:rFonts w:ascii="Helvetica" w:hAnsi="Helvetica"/>
+          <w:sz w:val="28"/>
+          <w:szCs w:val="28"/>
+        </w:rPr>
+      </w:pPr>
+      <w:r>
+        <w:rPr>
+          <w:rFonts w:ascii="Helvetica" w:hAnsi="Helvetica"/>
+          <w:sz w:val="28"/>
+          <w:szCs w:val="28"/>
+        </w:rPr>
+        <w:t>La police « </w:t>
+      </w:r>
+      <w:proofErr w:type="spellStart"/>
+      <w:r>
+        <w:rPr>
+          <w:rFonts w:ascii="Helvetica" w:hAnsi="Helvetica"/>
+          <w:sz w:val="28"/>
+          <w:szCs w:val="28"/>
+        </w:rPr>
+        <w:t>Didact</w:t>
+      </w:r>
+      <w:proofErr w:type="spellEnd"/>
+      <w:r>
+        <w:rPr>
+          <w:rFonts w:ascii="Helvetica" w:hAnsi="Helvetica"/>
+          <w:sz w:val="28"/>
+          <w:szCs w:val="28"/>
+        </w:rPr>
+        <w:t xml:space="preserve"> </w:t>
+      </w:r>
+      <w:proofErr w:type="spellStart"/>
+      <w:r>
+        <w:rPr>
+          <w:rFonts w:ascii="Helvetica" w:hAnsi="Helvetica"/>
+          <w:sz w:val="28"/>
+          <w:szCs w:val="28"/>
+        </w:rPr>
+        <w:t>gothic</w:t>
+      </w:r>
+      <w:proofErr w:type="spellEnd"/>
+      <w:r>
+        <w:rPr>
+          <w:rFonts w:ascii="Helvetica" w:hAnsi="Helvetica"/>
+          <w:sz w:val="28"/>
+          <w:szCs w:val="28"/>
+        </w:rPr>
+        <w:t> » peut être utilisée pour le texte contenu dans les pages web.</w:t>
       </w:r>
     </w:p>
     <w:p>
@@ -1265,6 +1688,69 @@
     </w:p>
     <w:p>
       <w:pPr>
+        <w:rPr>
+          <w:rFonts w:ascii="Helvetica" w:hAnsi="Helvetica"/>
+          <w:sz w:val="32"/>
+          <w:szCs w:val="32"/>
+        </w:rPr>
+      </w:pPr>
+    </w:p>
+    <w:p>
+      <w:pPr>
+        <w:rPr>
+          <w:rFonts w:ascii="Helvetica" w:hAnsi="Helvetica"/>
+          <w:sz w:val="32"/>
+          <w:szCs w:val="32"/>
+        </w:rPr>
+      </w:pPr>
+    </w:p>
+    <w:p>
+      <w:pPr>
+        <w:rPr>
+          <w:rFonts w:ascii="Helvetica" w:hAnsi="Helvetica"/>
+          <w:sz w:val="32"/>
+          <w:szCs w:val="32"/>
+        </w:rPr>
+      </w:pPr>
+    </w:p>
+    <w:p>
+      <w:pPr>
+        <w:rPr>
+          <w:rFonts w:ascii="Helvetica" w:hAnsi="Helvetica"/>
+          <w:sz w:val="32"/>
+          <w:szCs w:val="32"/>
+        </w:rPr>
+      </w:pPr>
+    </w:p>
+    <w:p>
+      <w:pPr>
+        <w:rPr>
+          <w:rFonts w:ascii="Helvetica" w:hAnsi="Helvetica"/>
+          <w:sz w:val="32"/>
+          <w:szCs w:val="32"/>
+        </w:rPr>
+      </w:pPr>
+    </w:p>
+    <w:p>
+      <w:pPr>
+        <w:rPr>
+          <w:rFonts w:ascii="Helvetica" w:hAnsi="Helvetica"/>
+          <w:sz w:val="32"/>
+          <w:szCs w:val="32"/>
+        </w:rPr>
+      </w:pPr>
+    </w:p>
+    <w:p>
+      <w:pPr>
+        <w:rPr>
+          <w:rFonts w:ascii="Helvetica" w:hAnsi="Helvetica"/>
+          <w:sz w:val="32"/>
+          <w:szCs w:val="32"/>
+        </w:rPr>
+      </w:pPr>
+    </w:p>
+    <w:p>
+      <w:pPr>
         <w:ind w:left="720"/>
         <w:rPr>
           <w:rFonts w:ascii="Helvetica" w:hAnsi="Helvetica"/>
@@ -1272,6 +1758,14 @@
           <w:szCs w:val="32"/>
         </w:rPr>
       </w:pPr>
+      <w:r>
+        <w:rPr>
+          <w:rFonts w:ascii="Helvetica" w:hAnsi="Helvetica"/>
+          <w:sz w:val="32"/>
+          <w:szCs w:val="32"/>
+        </w:rPr>
+        <w:t>En-tête et pied de page :</w:t>
+      </w:r>
     </w:p>
     <w:p>
       <w:pPr>
@@ -1282,95 +1776,308 @@
           <w:szCs w:val="32"/>
         </w:rPr>
       </w:pPr>
-    </w:p>
-    <w:p>
-      <w:pPr>
-        <w:ind w:left="720"/>
-        <w:rPr>
-          <w:rFonts w:ascii="Helvetica" w:hAnsi="Helvetica"/>
-          <w:sz w:val="32"/>
-          <w:szCs w:val="32"/>
-        </w:rPr>
-      </w:pPr>
-    </w:p>
-    <w:p>
-      <w:pPr>
-        <w:ind w:left="720"/>
-        <w:rPr>
-          <w:rFonts w:ascii="Helvetica" w:hAnsi="Helvetica"/>
-          <w:sz w:val="32"/>
-          <w:szCs w:val="32"/>
-        </w:rPr>
-      </w:pPr>
-    </w:p>
-    <w:p>
-      <w:pPr>
-        <w:ind w:left="720"/>
-        <w:rPr>
-          <w:rFonts w:ascii="Helvetica" w:hAnsi="Helvetica"/>
-          <w:sz w:val="32"/>
-          <w:szCs w:val="32"/>
-        </w:rPr>
-      </w:pPr>
-    </w:p>
-    <w:p>
-      <w:pPr>
-        <w:ind w:left="720"/>
-        <w:rPr>
-          <w:rFonts w:ascii="Helvetica" w:hAnsi="Helvetica"/>
-          <w:sz w:val="32"/>
-          <w:szCs w:val="32"/>
-        </w:rPr>
-      </w:pPr>
-    </w:p>
-    <w:p>
-      <w:pPr>
-        <w:ind w:left="720"/>
-        <w:rPr>
-          <w:rFonts w:ascii="Helvetica" w:hAnsi="Helvetica"/>
-          <w:sz w:val="32"/>
-          <w:szCs w:val="32"/>
-        </w:rPr>
-      </w:pPr>
-    </w:p>
-    <w:p>
-      <w:pPr>
-        <w:ind w:left="720"/>
-        <w:rPr>
-          <w:rFonts w:ascii="Helvetica" w:hAnsi="Helvetica"/>
-          <w:sz w:val="32"/>
-          <w:szCs w:val="32"/>
-        </w:rPr>
-      </w:pPr>
-    </w:p>
-    <w:p>
-      <w:pPr>
-        <w:ind w:left="720"/>
-        <w:rPr>
-          <w:rFonts w:ascii="Helvetica" w:hAnsi="Helvetica"/>
-          <w:sz w:val="32"/>
-          <w:szCs w:val="32"/>
-        </w:rPr>
-      </w:pPr>
-    </w:p>
-    <w:p>
-      <w:pPr>
-        <w:ind w:left="720"/>
-        <w:rPr>
-          <w:rFonts w:ascii="Helvetica" w:hAnsi="Helvetica"/>
-          <w:sz w:val="32"/>
-          <w:szCs w:val="32"/>
-        </w:rPr>
-      </w:pPr>
       <w:r>
         <w:rPr>
           <w:noProof/>
         </w:rPr>
-        <w:lastRenderedPageBreak/>
         <mc:AlternateContent>
           <mc:Choice Requires="wps">
             <w:drawing>
-              <wp:anchor distT="0" distB="0" distL="114300" distR="114300" simplePos="0" relativeHeight="251659264" behindDoc="0" locked="0" layoutInCell="1" allowOverlap="1" wp14:anchorId="2E93B317" wp14:editId="734A44B1">
+              <wp:anchor distT="0" distB="0" distL="114300" distR="114300" simplePos="0" relativeHeight="251669504" behindDoc="0" locked="0" layoutInCell="1" allowOverlap="1" wp14:anchorId="5700A3AE" wp14:editId="03AEE923">
+                <wp:simplePos x="0" y="0"/>
+                <wp:positionH relativeFrom="column">
+                  <wp:posOffset>5257800</wp:posOffset>
+                </wp:positionH>
+                <wp:positionV relativeFrom="paragraph">
+                  <wp:posOffset>182245</wp:posOffset>
+                </wp:positionV>
+                <wp:extent cx="228600" cy="228600"/>
+                <wp:effectExtent l="50800" t="25400" r="76200" b="101600"/>
+                <wp:wrapThrough wrapText="bothSides">
+                  <wp:wrapPolygon edited="0">
+                    <wp:start x="-4800" y="-2400"/>
+                    <wp:lineTo x="-4800" y="28800"/>
+                    <wp:lineTo x="26400" y="28800"/>
+                    <wp:lineTo x="26400" y="-2400"/>
+                    <wp:lineTo x="-4800" y="-2400"/>
+                  </wp:wrapPolygon>
+                </wp:wrapThrough>
+                <wp:docPr id="7" name="Rectangle 7"/>
+                <wp:cNvGraphicFramePr/>
+                <a:graphic xmlns:a="http://schemas.openxmlformats.org/drawingml/2006/main">
+                  <a:graphicData uri="http://schemas.microsoft.com/office/word/2010/wordprocessingShape">
+                    <wps:wsp>
+                      <wps:cNvSpPr/>
+                      <wps:spPr>
+                        <a:xfrm>
+                          <a:off x="0" y="0"/>
+                          <a:ext cx="228600" cy="228600"/>
+                        </a:xfrm>
+                        <a:prstGeom prst="rect">
+                          <a:avLst/>
+                        </a:prstGeom>
+                        <a:solidFill>
+                          <a:srgbClr val="45494D"/>
+                        </a:solidFill>
+                        <a:ln/>
+                      </wps:spPr>
+                      <wps:style>
+                        <a:lnRef idx="1">
+                          <a:schemeClr val="accent1"/>
+                        </a:lnRef>
+                        <a:fillRef idx="3">
+                          <a:schemeClr val="accent1"/>
+                        </a:fillRef>
+                        <a:effectRef idx="2">
+                          <a:schemeClr val="accent1"/>
+                        </a:effectRef>
+                        <a:fontRef idx="minor">
+                          <a:schemeClr val="lt1"/>
+                        </a:fontRef>
+                      </wps:style>
+                      <wps:bodyPr/>
+                    </wps:wsp>
+                  </a:graphicData>
+                </a:graphic>
+                <wp14:sizeRelH relativeFrom="margin">
+                  <wp14:pctWidth>0</wp14:pctWidth>
+                </wp14:sizeRelH>
+                <wp14:sizeRelV relativeFrom="margin">
+                  <wp14:pctHeight>0</wp14:pctHeight>
+                </wp14:sizeRelV>
+              </wp:anchor>
+            </w:drawing>
+          </mc:Choice>
+          <mc:Fallback>
+            <w:pict>
+              <v:rect id="Rectangle 7" o:spid="_x0000_s1026" style="position:absolute;margin-left:414pt;margin-top:14.35pt;width:18pt;height:18pt;z-index:251669504;visibility:visible;mso-wrap-style:square;mso-width-percent:0;mso-height-percent:0;mso-wrap-distance-left:9pt;mso-wrap-distance-top:0;mso-wrap-distance-right:9pt;mso-wrap-distance-bottom:0;mso-position-horizontal:absolute;mso-position-horizontal-relative:text;mso-position-vertical:absolute;mso-position-vertical-relative:text;mso-width-percent:0;mso-height-percent:0;mso-width-relative:margin;mso-height-relative:margin;v-text-anchor:top" o:gfxdata="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" fillcolor="#45494d" strokecolor="#4579b8 [3044]">
+                <v:shadow on="t" opacity="22937f" mv:blur="40000f" origin=",.5" offset="0,23000emu"/>
+                <w10:wrap type="through"/>
+              </v:rect>
+            </w:pict>
+          </mc:Fallback>
+        </mc:AlternateContent>
+      </w:r>
+    </w:p>
+    <w:p>
+      <w:pPr>
+        <w:ind w:left="720"/>
+        <w:rPr>
+          <w:rFonts w:ascii="Helvetica" w:hAnsi="Helvetica"/>
+          <w:sz w:val="32"/>
+          <w:szCs w:val="32"/>
+        </w:rPr>
+      </w:pPr>
+      <w:r>
+        <w:rPr>
+          <w:rFonts w:ascii="Helvetica" w:hAnsi="Helvetica"/>
+          <w:sz w:val="32"/>
+          <w:szCs w:val="32"/>
+        </w:rPr>
+        <w:tab/>
+      </w:r>
+      <w:r>
+        <w:rPr>
+          <w:rFonts w:ascii="Helvetica" w:hAnsi="Helvetica"/>
+          <w:sz w:val="32"/>
+          <w:szCs w:val="32"/>
+        </w:rPr>
+        <w:t>Gris foncé : #45494D</w:t>
+      </w:r>
+    </w:p>
+    <w:p>
+      <w:pPr>
+        <w:ind w:left="720"/>
+        <w:rPr>
+          <w:rFonts w:ascii="Helvetica" w:hAnsi="Helvetica"/>
+          <w:sz w:val="32"/>
+          <w:szCs w:val="32"/>
+        </w:rPr>
+      </w:pPr>
+    </w:p>
+    <w:p>
+      <w:pPr>
+        <w:ind w:left="1428" w:firstLine="696"/>
+        <w:rPr>
+          <w:rFonts w:ascii="Helvetica" w:hAnsi="Helvetica"/>
+          <w:sz w:val="32"/>
+          <w:szCs w:val="32"/>
+        </w:rPr>
+      </w:pPr>
+      <w:r>
+        <w:rPr>
+          <w:rFonts w:ascii="Helvetica" w:hAnsi="Helvetica"/>
+          <w:sz w:val="32"/>
+          <w:szCs w:val="32"/>
+        </w:rPr>
+        <w:t>Bouton de connexion :</w:t>
+      </w:r>
+    </w:p>
+    <w:p>
+      <w:pPr>
+        <w:ind w:left="720"/>
+        <w:rPr>
+          <w:rFonts w:ascii="Helvetica" w:hAnsi="Helvetica"/>
+          <w:sz w:val="32"/>
+          <w:szCs w:val="32"/>
+        </w:rPr>
+      </w:pPr>
+      <w:r>
+        <w:rPr>
+          <w:noProof/>
+        </w:rPr>
+        <mc:AlternateContent>
+          <mc:Choice Requires="wps">
+            <w:drawing>
+              <wp:anchor distT="0" distB="0" distL="114300" distR="114300" simplePos="0" relativeHeight="251663360" behindDoc="0" locked="0" layoutInCell="1" allowOverlap="1" wp14:anchorId="0ABB63B1" wp14:editId="37169947">
+                <wp:simplePos x="0" y="0"/>
+                <wp:positionH relativeFrom="column">
+                  <wp:posOffset>5257800</wp:posOffset>
+                </wp:positionH>
+                <wp:positionV relativeFrom="paragraph">
+                  <wp:posOffset>234950</wp:posOffset>
+                </wp:positionV>
+                <wp:extent cx="228600" cy="228600"/>
+                <wp:effectExtent l="50800" t="25400" r="76200" b="101600"/>
+                <wp:wrapThrough wrapText="bothSides">
+                  <wp:wrapPolygon edited="0">
+                    <wp:start x="-4800" y="-2400"/>
+                    <wp:lineTo x="-4800" y="28800"/>
+                    <wp:lineTo x="26400" y="28800"/>
+                    <wp:lineTo x="26400" y="-2400"/>
+                    <wp:lineTo x="-4800" y="-2400"/>
+                  </wp:wrapPolygon>
+                </wp:wrapThrough>
+                <wp:docPr id="4" name="Rectangle 4"/>
+                <wp:cNvGraphicFramePr/>
+                <a:graphic xmlns:a="http://schemas.openxmlformats.org/drawingml/2006/main">
+                  <a:graphicData uri="http://schemas.microsoft.com/office/word/2010/wordprocessingShape">
+                    <wps:wsp>
+                      <wps:cNvSpPr/>
+                      <wps:spPr>
+                        <a:xfrm>
+                          <a:off x="0" y="0"/>
+                          <a:ext cx="228600" cy="228600"/>
+                        </a:xfrm>
+                        <a:prstGeom prst="rect">
+                          <a:avLst/>
+                        </a:prstGeom>
+                        <a:solidFill>
+                          <a:srgbClr val="FBBA00"/>
+                        </a:solidFill>
+                        <a:ln/>
+                      </wps:spPr>
+                      <wps:style>
+                        <a:lnRef idx="1">
+                          <a:schemeClr val="accent1"/>
+                        </a:lnRef>
+                        <a:fillRef idx="3">
+                          <a:schemeClr val="accent1"/>
+                        </a:fillRef>
+                        <a:effectRef idx="2">
+                          <a:schemeClr val="accent1"/>
+                        </a:effectRef>
+                        <a:fontRef idx="minor">
+                          <a:schemeClr val="lt1"/>
+                        </a:fontRef>
+                      </wps:style>
+                      <wps:bodyPr/>
+                    </wps:wsp>
+                  </a:graphicData>
+                </a:graphic>
+                <wp14:sizeRelH relativeFrom="margin">
+                  <wp14:pctWidth>0</wp14:pctWidth>
+                </wp14:sizeRelH>
+                <wp14:sizeRelV relativeFrom="margin">
+                  <wp14:pctHeight>0</wp14:pctHeight>
+                </wp14:sizeRelV>
+              </wp:anchor>
+            </w:drawing>
+          </mc:Choice>
+          <mc:Fallback>
+            <w:pict>
+              <v:rect id="Rectangle 4" o:spid="_x0000_s1026" style="position:absolute;margin-left:414pt;margin-top:18.5pt;width:18pt;height:18pt;z-index:251663360;visibility:visible;mso-wrap-style:square;mso-width-percent:0;mso-height-percent:0;mso-wrap-distance-left:9pt;mso-wrap-distance-top:0;mso-wrap-distance-right:9pt;mso-wrap-distance-bottom:0;mso-position-horizontal:absolute;mso-position-horizontal-relative:text;mso-position-vertical:absolute;mso-position-vertical-relative:text;mso-width-percent:0;mso-height-percent:0;mso-width-relative:margin;mso-height-relative:margin;v-text-anchor:top" o:gfxdata="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" fillcolor="#fbba00" strokecolor="#4579b8 [3044]">
+                <v:shadow on="t" opacity="22937f" mv:blur="40000f" origin=",.5" offset="0,23000emu"/>
+                <w10:wrap type="through"/>
+              </v:rect>
+            </w:pict>
+          </mc:Fallback>
+        </mc:AlternateContent>
+      </w:r>
+    </w:p>
+    <w:p>
+      <w:pPr>
+        <w:ind w:left="1428" w:firstLine="696"/>
+        <w:rPr>
+          <w:rFonts w:ascii="Helvetica" w:hAnsi="Helvetica"/>
+          <w:sz w:val="32"/>
+          <w:szCs w:val="32"/>
+        </w:rPr>
+      </w:pPr>
+      <w:r>
+        <w:rPr>
+          <w:rFonts w:ascii="Helvetica" w:hAnsi="Helvetica"/>
+          <w:sz w:val="32"/>
+          <w:szCs w:val="32"/>
+        </w:rPr>
+        <w:t>Orange : #FBBA00</w:t>
+      </w:r>
+    </w:p>
+    <w:p>
+      <w:pPr>
+        <w:ind w:left="720"/>
+        <w:rPr>
+          <w:rFonts w:ascii="Helvetica" w:hAnsi="Helvetica"/>
+          <w:sz w:val="32"/>
+          <w:szCs w:val="32"/>
+        </w:rPr>
+      </w:pPr>
+    </w:p>
+    <w:p>
+      <w:pPr>
+        <w:ind w:left="720"/>
+        <w:rPr>
+          <w:rFonts w:ascii="Helvetica" w:hAnsi="Helvetica"/>
+          <w:sz w:val="32"/>
+          <w:szCs w:val="32"/>
+        </w:rPr>
+      </w:pPr>
+      <w:r>
+        <w:rPr>
+          <w:rFonts w:ascii="Helvetica" w:hAnsi="Helvetica"/>
+          <w:sz w:val="32"/>
+          <w:szCs w:val="32"/>
+        </w:rPr>
+        <w:t>Module de recherche :</w:t>
+      </w:r>
+    </w:p>
+    <w:p>
+      <w:pPr>
+        <w:ind w:left="720"/>
+        <w:rPr>
+          <w:rFonts w:ascii="Helvetica" w:hAnsi="Helvetica"/>
+          <w:sz w:val="32"/>
+          <w:szCs w:val="32"/>
+        </w:rPr>
+      </w:pPr>
+    </w:p>
+    <w:p>
+      <w:pPr>
+        <w:ind w:left="720"/>
+        <w:rPr>
+          <w:rFonts w:ascii="Helvetica" w:hAnsi="Helvetica"/>
+          <w:sz w:val="32"/>
+          <w:szCs w:val="32"/>
+        </w:rPr>
+      </w:pPr>
+      <w:r>
+        <w:rPr>
+          <w:noProof/>
+        </w:rPr>
+        <mc:AlternateContent>
+          <mc:Choice Requires="wps">
+            <w:drawing>
+              <wp:anchor distT="0" distB="0" distL="114300" distR="114300" simplePos="0" relativeHeight="251659264" behindDoc="0" locked="0" layoutInCell="1" allowOverlap="1" wp14:anchorId="25F5645A" wp14:editId="52179122">
                 <wp:simplePos x="0" y="0"/>
                 <wp:positionH relativeFrom="column">
                   <wp:posOffset>5257800</wp:posOffset>
@@ -1451,7 +2158,67 @@
           <w:sz w:val="32"/>
           <w:szCs w:val="32"/>
         </w:rPr>
+        <w:tab/>
+      </w:r>
+      <w:r>
+        <w:rPr>
+          <w:rFonts w:ascii="Helvetica" w:hAnsi="Helvetica"/>
+          <w:sz w:val="32"/>
+          <w:szCs w:val="32"/>
+        </w:rPr>
         <w:t>Bleu : #0EBFDD</w:t>
+      </w:r>
+    </w:p>
+    <w:p>
+      <w:pPr>
+        <w:ind w:left="720"/>
+        <w:rPr>
+          <w:rFonts w:ascii="Helvetica" w:hAnsi="Helvetica"/>
+          <w:sz w:val="32"/>
+          <w:szCs w:val="32"/>
+        </w:rPr>
+      </w:pPr>
+    </w:p>
+    <w:p>
+      <w:pPr>
+        <w:ind w:left="720"/>
+        <w:rPr>
+          <w:rFonts w:ascii="Helvetica" w:hAnsi="Helvetica"/>
+          <w:sz w:val="32"/>
+          <w:szCs w:val="32"/>
+        </w:rPr>
+      </w:pPr>
+      <w:r>
+        <w:rPr>
+          <w:rFonts w:ascii="Helvetica" w:hAnsi="Helvetica"/>
+          <w:sz w:val="32"/>
+          <w:szCs w:val="32"/>
+        </w:rPr>
+        <w:t>Carte (o</w:t>
+      </w:r>
+      <w:r>
+        <w:rPr>
+          <w:rFonts w:ascii="Helvetica" w:hAnsi="Helvetica"/>
+          <w:sz w:val="32"/>
+          <w:szCs w:val="32"/>
+        </w:rPr>
+        <w:t>ptions de recherche</w:t>
+      </w:r>
+      <w:r>
+        <w:rPr>
+          <w:rFonts w:ascii="Helvetica" w:hAnsi="Helvetica"/>
+          <w:sz w:val="32"/>
+          <w:szCs w:val="32"/>
+        </w:rPr>
+        <w:t>)</w:t>
+      </w:r>
+      <w:r>
+        <w:rPr>
+          <w:rFonts w:ascii="Helvetica" w:hAnsi="Helvetica"/>
+          <w:sz w:val="32"/>
+          <w:szCs w:val="32"/>
+        </w:rPr>
+        <w:t> :</w:t>
       </w:r>
     </w:p>
     <w:p>
@@ -1480,7 +2247,7 @@
         <mc:AlternateContent>
           <mc:Choice Requires="wps">
             <w:drawing>
-              <wp:anchor distT="0" distB="0" distL="114300" distR="114300" simplePos="0" relativeHeight="251661312" behindDoc="0" locked="0" layoutInCell="1" allowOverlap="1" wp14:anchorId="30B16405" wp14:editId="2056EFE8">
+              <wp:anchor distT="0" distB="0" distL="114300" distR="114300" simplePos="0" relativeHeight="251661312" behindDoc="0" locked="0" layoutInCell="1" allowOverlap="1" wp14:anchorId="6D27A748" wp14:editId="25495E82">
                 <wp:simplePos x="0" y="0"/>
                 <wp:positionH relativeFrom="column">
                   <wp:posOffset>5257800</wp:posOffset>
@@ -1561,6 +2328,14 @@
           <w:sz w:val="32"/>
           <w:szCs w:val="32"/>
         </w:rPr>
+        <w:tab/>
+      </w:r>
+      <w:r>
+        <w:rPr>
+          <w:rFonts w:ascii="Helvetica" w:hAnsi="Helvetica"/>
+          <w:sz w:val="32"/>
+          <w:szCs w:val="32"/>
+        </w:rPr>
         <w:t>Vert : #69B</w:t>
       </w:r>
       <w:r>
@@ -1574,6 +2349,9 @@
     </w:p>
     <w:p>
       <w:pPr>
+        <w:tabs>
+          <w:tab w:val="left" w:pos="1560"/>
+        </w:tabs>
         <w:ind w:left="720"/>
         <w:rPr>
           <w:rFonts w:ascii="Helvetica" w:hAnsi="Helvetica"/>
@@ -1588,133 +2366,7 @@
         <mc:AlternateContent>
           <mc:Choice Requires="wps">
             <w:drawing>
-              <wp:anchor distT="0" distB="0" distL="114300" distR="114300" simplePos="0" relativeHeight="251663360" behindDoc="0" locked="0" layoutInCell="1" allowOverlap="1" wp14:anchorId="3CCF8E33" wp14:editId="018F19FD">
-                <wp:simplePos x="0" y="0"/>
-                <wp:positionH relativeFrom="column">
-                  <wp:posOffset>5257800</wp:posOffset>
-                </wp:positionH>
-                <wp:positionV relativeFrom="paragraph">
-                  <wp:posOffset>238125</wp:posOffset>
-                </wp:positionV>
-                <wp:extent cx="228600" cy="228600"/>
-                <wp:effectExtent l="57150" t="19050" r="76200" b="95250"/>
-                <wp:wrapThrough wrapText="bothSides">
-                  <wp:wrapPolygon edited="0">
-                    <wp:start x="-5400" y="-1800"/>
-                    <wp:lineTo x="-3600" y="28800"/>
-                    <wp:lineTo x="25200" y="28800"/>
-                    <wp:lineTo x="27000" y="-1800"/>
-                    <wp:lineTo x="-5400" y="-1800"/>
-                  </wp:wrapPolygon>
-                </wp:wrapThrough>
-                <wp:docPr id="4" name="Rectangle 4"/>
-                <wp:cNvGraphicFramePr/>
-                <a:graphic xmlns:a="http://schemas.openxmlformats.org/drawingml/2006/main">
-                  <a:graphicData uri="http://schemas.microsoft.com/office/word/2010/wordprocessingShape">
-                    <wps:wsp>
-                      <wps:cNvSpPr/>
-                      <wps:spPr>
-                        <a:xfrm>
-                          <a:off x="0" y="0"/>
-                          <a:ext cx="228600" cy="228600"/>
-                        </a:xfrm>
-                        <a:prstGeom prst="rect">
-                          <a:avLst/>
-                        </a:prstGeom>
-                        <a:solidFill>
-                          <a:srgbClr val="FBBA00"/>
-                        </a:solidFill>
-                        <a:ln/>
-                      </wps:spPr>
-                      <wps:style>
-                        <a:lnRef idx="1">
-                          <a:schemeClr val="accent1"/>
-                        </a:lnRef>
-                        <a:fillRef idx="3">
-                          <a:schemeClr val="accent1"/>
-                        </a:fillRef>
-                        <a:effectRef idx="2">
-                          <a:schemeClr val="accent1"/>
-                        </a:effectRef>
-                        <a:fontRef idx="minor">
-                          <a:schemeClr val="lt1"/>
-                        </a:fontRef>
-                      </wps:style>
-                      <wps:bodyPr/>
-                    </wps:wsp>
-                  </a:graphicData>
-                </a:graphic>
-                <wp14:sizeRelH relativeFrom="margin">
-                  <wp14:pctWidth>0</wp14:pctWidth>
-                </wp14:sizeRelH>
-                <wp14:sizeRelV relativeFrom="margin">
-                  <wp14:pctHeight>0</wp14:pctHeight>
-                </wp14:sizeRelV>
-              </wp:anchor>
-            </w:drawing>
-          </mc:Choice>
-          <mc:Fallback>
-            <w:pict>
-              <v:rect id="Rectangle 4" o:spid="_x0000_s1026" style="position:absolute;margin-left:414pt;margin-top:18.75pt;width:18pt;height:18pt;z-index:251663360;visibility:visible;mso-wrap-style:square;mso-width-percent:0;mso-height-percent:0;mso-wrap-distance-left:9pt;mso-wrap-distance-top:0;mso-wrap-distance-right:9pt;mso-wrap-distance-bottom:0;mso-position-horizontal:absolute;mso-position-horizontal-relative:text;mso-position-vertical:absolute;mso-position-vertical-relative:text;mso-width-percent:0;mso-height-percent:0;mso-width-relative:margin;mso-height-relative:margin;v-text-anchor:top" o:gfxdata="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" fillcolor="#fbba00" strokecolor="#4579b8 [3044]">
-                <v:shadow on="t" color="black" opacity="22937f" origin=",.5" offset="0,.63889mm"/>
-                <w10:wrap type="through"/>
-              </v:rect>
-            </w:pict>
-          </mc:Fallback>
-        </mc:AlternateContent>
-      </w:r>
-    </w:p>
-    <w:p>
-      <w:pPr>
-        <w:ind w:left="720"/>
-        <w:rPr>
-          <w:rFonts w:ascii="Helvetica" w:hAnsi="Helvetica"/>
-          <w:sz w:val="32"/>
-          <w:szCs w:val="32"/>
-        </w:rPr>
-      </w:pPr>
-      <w:r>
-        <w:rPr>
-          <w:rFonts w:ascii="Helvetica" w:hAnsi="Helvetica"/>
-          <w:sz w:val="32"/>
-          <w:szCs w:val="32"/>
-        </w:rPr>
-        <w:t xml:space="preserve">Orange : </w:t>
-      </w:r>
-      <w:r>
-        <w:rPr>
-          <w:rFonts w:ascii="Helvetica" w:hAnsi="Helvetica"/>
-          <w:sz w:val="32"/>
-          <w:szCs w:val="32"/>
-        </w:rPr>
-        <w:t>#FBBA</w:t>
-      </w:r>
-      <w:r>
-        <w:rPr>
-          <w:rFonts w:ascii="Helvetica" w:hAnsi="Helvetica"/>
-          <w:sz w:val="32"/>
-          <w:szCs w:val="32"/>
-        </w:rPr>
-        <w:t>00</w:t>
-      </w:r>
-    </w:p>
-    <w:p>
-      <w:pPr>
-        <w:ind w:left="720"/>
-        <w:rPr>
-          <w:rFonts w:ascii="Helvetica" w:hAnsi="Helvetica"/>
-          <w:sz w:val="32"/>
-          <w:szCs w:val="32"/>
-        </w:rPr>
-      </w:pPr>
-      <w:r>
-        <w:rPr>
-          <w:noProof/>
-        </w:rPr>
-        <mc:AlternateContent>
-          <mc:Choice Requires="wps">
-            <w:drawing>
-              <wp:anchor distT="0" distB="0" distL="114300" distR="114300" simplePos="0" relativeHeight="251665408" behindDoc="0" locked="0" layoutInCell="1" allowOverlap="1" wp14:anchorId="08BDAE56" wp14:editId="6FD5DE2C">
+              <wp:anchor distT="0" distB="0" distL="114300" distR="114300" simplePos="0" relativeHeight="251665408" behindDoc="0" locked="0" layoutInCell="1" allowOverlap="1" wp14:anchorId="6DC1AC55" wp14:editId="39FD2BAB">
                 <wp:simplePos x="0" y="0"/>
                 <wp:positionH relativeFrom="column">
                   <wp:posOffset>5257800</wp:posOffset>
@@ -1792,6 +2444,24 @@
     </w:p>
     <w:p>
       <w:pPr>
+        <w:ind w:left="720" w:firstLine="696"/>
+        <w:rPr>
+          <w:rFonts w:ascii="Helvetica" w:hAnsi="Helvetica"/>
+          <w:sz w:val="32"/>
+          <w:szCs w:val="32"/>
+        </w:rPr>
+      </w:pPr>
+      <w:r>
+        <w:rPr>
+          <w:rFonts w:ascii="Helvetica" w:hAnsi="Helvetica"/>
+          <w:sz w:val="32"/>
+          <w:szCs w:val="32"/>
+        </w:rPr>
+        <w:t>Rouge : #F86E6E</w:t>
+      </w:r>
+    </w:p>
+    <w:p>
+      <w:pPr>
         <w:ind w:left="720"/>
         <w:rPr>
           <w:rFonts w:ascii="Helvetica" w:hAnsi="Helvetica"/>
@@ -1799,13 +2469,23 @@
           <w:szCs w:val="32"/>
         </w:rPr>
       </w:pPr>
-      <w:r>
-        <w:rPr>
-          <w:rFonts w:ascii="Helvetica" w:hAnsi="Helvetica"/>
-          <w:sz w:val="32"/>
-          <w:szCs w:val="32"/>
-        </w:rPr>
-        <w:t>Rouge : #F86E6E</w:t>
+    </w:p>
+    <w:p>
+      <w:pPr>
+        <w:ind w:left="720"/>
+        <w:rPr>
+          <w:rFonts w:ascii="Helvetica" w:hAnsi="Helvetica"/>
+          <w:sz w:val="32"/>
+          <w:szCs w:val="32"/>
+        </w:rPr>
+      </w:pPr>
+      <w:r>
+        <w:rPr>
+          <w:rFonts w:ascii="Helvetica" w:hAnsi="Helvetica"/>
+          <w:sz w:val="32"/>
+          <w:szCs w:val="32"/>
+        </w:rPr>
+        <w:t>Bouton d’inscription :</w:t>
       </w:r>
     </w:p>
     <w:p>
@@ -1834,23 +2514,23 @@
         <mc:AlternateContent>
           <mc:Choice Requires="wps">
             <w:drawing>
-              <wp:anchor distT="0" distB="0" distL="114300" distR="114300" simplePos="0" relativeHeight="251667456" behindDoc="0" locked="0" layoutInCell="1" allowOverlap="1" wp14:anchorId="65CF2B62" wp14:editId="57C045BD">
+              <wp:anchor distT="0" distB="0" distL="114300" distR="114300" simplePos="0" relativeHeight="251667456" behindDoc="0" locked="0" layoutInCell="1" allowOverlap="1" wp14:anchorId="40812373" wp14:editId="62A736CE">
                 <wp:simplePos x="0" y="0"/>
                 <wp:positionH relativeFrom="column">
                   <wp:posOffset>5257800</wp:posOffset>
                 </wp:positionH>
                 <wp:positionV relativeFrom="paragraph">
-                  <wp:posOffset>58420</wp:posOffset>
+                  <wp:posOffset>4445</wp:posOffset>
                 </wp:positionV>
                 <wp:extent cx="228600" cy="228600"/>
-                <wp:effectExtent l="57150" t="19050" r="76200" b="95250"/>
+                <wp:effectExtent l="50800" t="25400" r="76200" b="101600"/>
                 <wp:wrapThrough wrapText="bothSides">
                   <wp:wrapPolygon edited="0">
-                    <wp:start x="-5400" y="-1800"/>
-                    <wp:lineTo x="-3600" y="28800"/>
-                    <wp:lineTo x="25200" y="28800"/>
-                    <wp:lineTo x="27000" y="-1800"/>
-                    <wp:lineTo x="-5400" y="-1800"/>
+                    <wp:start x="-4800" y="-2400"/>
+                    <wp:lineTo x="-4800" y="28800"/>
+                    <wp:lineTo x="26400" y="28800"/>
+                    <wp:lineTo x="26400" y="-2400"/>
+                    <wp:lineTo x="-4800" y="-2400"/>
                   </wp:wrapPolygon>
                 </wp:wrapThrough>
                 <wp:docPr id="6" name="Rectangle 6"/>
@@ -1901,8 +2581,8 @@
           </mc:Choice>
           <mc:Fallback>
             <w:pict>
-              <v:rect id="Rectangle 6" o:spid="_x0000_s1026" style="position:absolute;margin-left:414pt;margin-top:4.6pt;width:18pt;height:18pt;z-index:251667456;visibility:visible;mso-wrap-style:square;mso-width-percent:0;mso-height-percent:0;mso-wrap-distance-left:9pt;mso-wrap-distance-top:0;mso-wrap-distance-right:9pt;mso-wrap-distance-bottom:0;mso-position-horizontal:absolute;mso-position-horizontal-relative:text;mso-position-vertical:absolute;mso-position-vertical-relative:text;mso-width-percent:0;mso-height-percent:0;mso-width-relative:margin;mso-height-relative:margin;v-text-anchor:top" o:gfxdata="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" fillcolor="#82868f" strokecolor="#4579b8 [3044]">
-                <v:shadow on="t" color="black" opacity="22937f" origin=",.5" offset="0,.63889mm"/>
+              <v:rect id="Rectangle 6" o:spid="_x0000_s1026" style="position:absolute;margin-left:414pt;margin-top:.35pt;width:18pt;height:18pt;z-index:251667456;visibility:visible;mso-wrap-style:square;mso-width-percent:0;mso-height-percent:0;mso-wrap-distance-left:9pt;mso-wrap-distance-top:0;mso-wrap-distance-right:9pt;mso-wrap-distance-bottom:0;mso-position-horizontal:absolute;mso-position-horizontal-relative:text;mso-position-vertical:absolute;mso-position-vertical-relative:text;mso-width-percent:0;mso-height-percent:0;mso-width-relative:margin;mso-height-relative:margin;v-text-anchor:top" o:gfxdata="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" fillcolor="#82868f" strokecolor="#4579b8 [3044]">
+                <v:shadow on="t" opacity="22937f" mv:blur="40000f" origin=",.5" offset="0,23000emu"/>
                 <w10:wrap type="through"/>
               </v:rect>
             </w:pict>
@@ -1915,11 +2595,28 @@
           <w:sz w:val="32"/>
           <w:szCs w:val="32"/>
         </w:rPr>
+        <w:tab/>
+      </w:r>
+      <w:r>
+        <w:rPr>
+          <w:rFonts w:ascii="Helvetica" w:hAnsi="Helvetica"/>
+          <w:sz w:val="32"/>
+          <w:szCs w:val="32"/>
+        </w:rPr>
         <w:t>Gris clair : #82868F</w:t>
       </w:r>
     </w:p>
     <w:p>
       <w:pPr>
+        <w:rPr>
+          <w:rFonts w:ascii="Helvetica" w:hAnsi="Helvetica"/>
+          <w:sz w:val="32"/>
+          <w:szCs w:val="32"/>
+        </w:rPr>
+      </w:pPr>
+    </w:p>
+    <w:p>
+      <w:pPr>
         <w:ind w:left="720"/>
         <w:rPr>
           <w:rFonts w:ascii="Helvetica" w:hAnsi="Helvetica"/>
@@ -1927,6 +2624,14 @@
           <w:szCs w:val="32"/>
         </w:rPr>
       </w:pPr>
+      <w:r>
+        <w:rPr>
+          <w:rFonts w:ascii="Helvetica" w:hAnsi="Helvetica"/>
+          <w:sz w:val="32"/>
+          <w:szCs w:val="32"/>
+        </w:rPr>
+        <w:t>Les couleurs des polices utilisées dépendent du bloc dans lequel elles se situent :</w:t>
+      </w:r>
     </w:p>
     <w:p>
       <w:pPr>
@@ -1939,93 +2644,11 @@
       </w:pPr>
       <w:r>
         <w:rPr>
-          <w:noProof/>
-        </w:rPr>
-        <mc:AlternateContent>
-          <mc:Choice Requires="wps">
-            <w:drawing>
-              <wp:anchor distT="0" distB="0" distL="114300" distR="114300" simplePos="0" relativeHeight="251669504" behindDoc="0" locked="0" layoutInCell="1" allowOverlap="1" wp14:anchorId="1A37BAE7" wp14:editId="6709EBDC">
-                <wp:simplePos x="0" y="0"/>
-                <wp:positionH relativeFrom="column">
-                  <wp:posOffset>5257800</wp:posOffset>
-                </wp:positionH>
-                <wp:positionV relativeFrom="paragraph">
-                  <wp:posOffset>-187325</wp:posOffset>
-                </wp:positionV>
-                <wp:extent cx="228600" cy="228600"/>
-                <wp:effectExtent l="57150" t="19050" r="76200" b="95250"/>
-                <wp:wrapThrough wrapText="bothSides">
-                  <wp:wrapPolygon edited="0">
-                    <wp:start x="-5400" y="-1800"/>
-                    <wp:lineTo x="-3600" y="28800"/>
-                    <wp:lineTo x="25200" y="28800"/>
-                    <wp:lineTo x="27000" y="-1800"/>
-                    <wp:lineTo x="-5400" y="-1800"/>
-                  </wp:wrapPolygon>
-                </wp:wrapThrough>
-                <wp:docPr id="7" name="Rectangle 7"/>
-                <wp:cNvGraphicFramePr/>
-                <a:graphic xmlns:a="http://schemas.openxmlformats.org/drawingml/2006/main">
-                  <a:graphicData uri="http://schemas.microsoft.com/office/word/2010/wordprocessingShape">
-                    <wps:wsp>
-                      <wps:cNvSpPr/>
-                      <wps:spPr>
-                        <a:xfrm>
-                          <a:off x="0" y="0"/>
-                          <a:ext cx="228600" cy="228600"/>
-                        </a:xfrm>
-                        <a:prstGeom prst="rect">
-                          <a:avLst/>
-                        </a:prstGeom>
-                        <a:solidFill>
-                          <a:srgbClr val="45494D"/>
-                        </a:solidFill>
-                        <a:ln/>
-                      </wps:spPr>
-                      <wps:style>
-                        <a:lnRef idx="1">
-                          <a:schemeClr val="accent1"/>
-                        </a:lnRef>
-                        <a:fillRef idx="3">
-                          <a:schemeClr val="accent1"/>
-                        </a:fillRef>
-                        <a:effectRef idx="2">
-                          <a:schemeClr val="accent1"/>
-                        </a:effectRef>
-                        <a:fontRef idx="minor">
-                          <a:schemeClr val="lt1"/>
-                        </a:fontRef>
-                      </wps:style>
-                      <wps:bodyPr/>
-                    </wps:wsp>
-                  </a:graphicData>
-                </a:graphic>
-                <wp14:sizeRelH relativeFrom="margin">
-                  <wp14:pctWidth>0</wp14:pctWidth>
-                </wp14:sizeRelH>
-                <wp14:sizeRelV relativeFrom="margin">
-                  <wp14:pctHeight>0</wp14:pctHeight>
-                </wp14:sizeRelV>
-              </wp:anchor>
-            </w:drawing>
-          </mc:Choice>
-          <mc:Fallback>
-            <w:pict>
-              <v:rect id="Rectangle 7" o:spid="_x0000_s1026" style="position:absolute;margin-left:414pt;margin-top:-14.75pt;width:18pt;height:18pt;z-index:251669504;visibility:visible;mso-wrap-style:square;mso-width-percent:0;mso-height-percent:0;mso-wrap-distance-left:9pt;mso-wrap-distance-top:0;mso-wrap-distance-right:9pt;mso-wrap-distance-bottom:0;mso-position-horizontal:absolute;mso-position-horizontal-relative:text;mso-position-vertical:absolute;mso-position-vertical-relative:text;mso-width-percent:0;mso-height-percent:0;mso-width-relative:margin;mso-height-relative:margin;v-text-anchor:top" o:gfxdata="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" fillcolor="#45494d" strokecolor="#4579b8 [3044]">
-                <v:shadow on="t" color="black" opacity="22937f" origin=",.5" offset="0,.63889mm"/>
-                <w10:wrap type="through"/>
-              </v:rect>
-            </w:pict>
-          </mc:Fallback>
-        </mc:AlternateContent>
-      </w:r>
-      <w:r>
-        <w:rPr>
-          <w:rFonts w:ascii="Helvetica" w:hAnsi="Helvetica"/>
-          <w:sz w:val="32"/>
-          <w:szCs w:val="32"/>
-        </w:rPr>
-        <w:t>Gris foncé : #45494D</w:t>
+          <w:rFonts w:ascii="Helvetica" w:hAnsi="Helvetica"/>
+          <w:sz w:val="32"/>
+          <w:szCs w:val="32"/>
+        </w:rPr>
+        <w:t>-En-tête et pied de page : blanc pour tous types de textes</w:t>
       </w:r>
     </w:p>
     <w:p>
@@ -2037,6 +2660,14 @@
           <w:szCs w:val="32"/>
         </w:rPr>
       </w:pPr>
+      <w:r>
+        <w:rPr>
+          <w:rFonts w:ascii="Helvetica" w:hAnsi="Helvetica"/>
+          <w:sz w:val="32"/>
+          <w:szCs w:val="32"/>
+        </w:rPr>
+        <w:t>-Aspect social : bleu pour les titres et gris clair pour les autres types</w:t>
+      </w:r>
     </w:p>
     <w:p>
       <w:pPr>
@@ -2047,6 +2678,96 @@
           <w:szCs w:val="32"/>
         </w:rPr>
       </w:pPr>
+      <w:r>
+        <w:rPr>
+          <w:rFonts w:ascii="Helvetica" w:hAnsi="Helvetica"/>
+          <w:sz w:val="32"/>
+          <w:szCs w:val="32"/>
+        </w:rPr>
+        <w:t>-Module de recherche : blanc pour tous types de textes</w:t>
+      </w:r>
+    </w:p>
+    <w:p>
+      <w:pPr>
+        <w:ind w:left="720"/>
+        <w:rPr>
+          <w:rFonts w:ascii="Helvetica" w:hAnsi="Helvetica"/>
+          <w:sz w:val="32"/>
+          <w:szCs w:val="32"/>
+        </w:rPr>
+      </w:pPr>
+      <w:r>
+        <w:rPr>
+          <w:rFonts w:ascii="Helvetica" w:hAnsi="Helvetica"/>
+          <w:sz w:val="32"/>
+          <w:szCs w:val="32"/>
+        </w:rPr>
+        <w:t>-Carte : noir pour tous les textes</w:t>
+      </w:r>
+    </w:p>
+    <w:p>
+      <w:pPr>
+        <w:ind w:left="720"/>
+        <w:rPr>
+          <w:rFonts w:ascii="Helvetica" w:hAnsi="Helvetica"/>
+          <w:sz w:val="32"/>
+          <w:szCs w:val="32"/>
+        </w:rPr>
+      </w:pPr>
+    </w:p>
+    <w:p>
+      <w:pPr>
+        <w:ind w:left="720"/>
+        <w:rPr>
+          <w:rFonts w:ascii="Helvetica" w:hAnsi="Helvetica"/>
+          <w:sz w:val="32"/>
+          <w:szCs w:val="32"/>
+        </w:rPr>
+      </w:pPr>
+      <w:r>
+        <w:rPr>
+          <w:rFonts w:ascii="Helvetica" w:hAnsi="Helvetica"/>
+          <w:sz w:val="32"/>
+          <w:szCs w:val="32"/>
+        </w:rPr>
+        <w:t>Tous les boutons de soumission présentent une typographie en majuscule de couleur blanche.</w:t>
+      </w:r>
+    </w:p>
+    <w:p>
+      <w:pPr>
+        <w:ind w:left="720"/>
+        <w:rPr>
+          <w:rFonts w:ascii="Helvetica" w:hAnsi="Helvetica"/>
+          <w:sz w:val="32"/>
+          <w:szCs w:val="32"/>
+        </w:rPr>
+      </w:pPr>
+    </w:p>
+    <w:p>
+      <w:pPr>
+        <w:ind w:left="720"/>
+        <w:rPr>
+          <w:rFonts w:ascii="Helvetica" w:hAnsi="Helvetica"/>
+          <w:sz w:val="32"/>
+          <w:szCs w:val="32"/>
+        </w:rPr>
+      </w:pPr>
+      <w:r>
+        <w:rPr>
+          <w:rFonts w:ascii="Helvetica" w:hAnsi="Helvetica"/>
+          <w:sz w:val="32"/>
+          <w:szCs w:val="32"/>
+        </w:rPr>
+        <w:t>Le bouton d’inscription dans la partie « aspect social » est écrit en gris</w:t>
+      </w:r>
+      <w:r>
+        <w:rPr>
+          <w:rFonts w:ascii="Helvetica" w:hAnsi="Helvetica"/>
+          <w:sz w:val="32"/>
+          <w:szCs w:val="32"/>
+        </w:rPr>
+        <w:t>.</w:t>
+      </w:r>
     </w:p>
     <w:p>
       <w:pPr>
@@ -2067,8 +2788,19 @@
           <w:sz w:val="40"/>
           <w:szCs w:val="40"/>
         </w:rPr>
-        <w:t>Structure des templates</w:t>
-      </w:r>
+        <w:lastRenderedPageBreak/>
+        <w:t xml:space="preserve">Structure des </w:t>
+      </w:r>
+      <w:proofErr w:type="spellStart"/>
+      <w:r>
+        <w:rPr>
+          <w:rFonts w:ascii="Helvetica" w:hAnsi="Helvetica"/>
+          <w:sz w:val="40"/>
+          <w:szCs w:val="40"/>
+        </w:rPr>
+        <w:t>templates</w:t>
+      </w:r>
+      <w:proofErr w:type="spellEnd"/>
     </w:p>
     <w:p>
       <w:pPr>
@@ -2095,7 +2827,25 @@
           <w:sz w:val="32"/>
           <w:szCs w:val="32"/>
         </w:rPr>
-        <w:t>Afin d’organiser les données au sein des différents templates, nous avons développé une structure commune à toutes les configurations.</w:t>
+        <w:t xml:space="preserve">Afin d’organiser les données au sein des différents </w:t>
+      </w:r>
+      <w:proofErr w:type="spellStart"/>
+      <w:r>
+        <w:rPr>
+          <w:rFonts w:ascii="Helvetica" w:hAnsi="Helvetica"/>
+          <w:sz w:val="32"/>
+          <w:szCs w:val="32"/>
+        </w:rPr>
+        <w:t>templates</w:t>
+      </w:r>
+      <w:proofErr w:type="spellEnd"/>
+      <w:r>
+        <w:rPr>
+          <w:rFonts w:ascii="Helvetica" w:hAnsi="Helvetica"/>
+          <w:sz w:val="32"/>
+          <w:szCs w:val="32"/>
+        </w:rPr>
+        <w:t>, nous avons développé une structure commune à toutes les configurations.</w:t>
       </w:r>
     </w:p>
     <w:p>
@@ -2125,7 +2875,7 @@
           <w:szCs w:val="32"/>
         </w:rPr>
         <w:drawing>
-          <wp:inline distT="0" distB="0" distL="0" distR="0" wp14:anchorId="2A5EB271" wp14:editId="0DF071EB">
+          <wp:inline distT="0" distB="0" distL="0" distR="0" wp14:anchorId="06AAACB8" wp14:editId="5CB0C4CA">
             <wp:extent cx="3779581" cy="3748293"/>
             <wp:effectExtent l="0" t="0" r="0" b="5080"/>
             <wp:docPr id="10" name="Image 10" descr="C:\Users\Compute_1\Desktop\amu drive\template dossier.png"/>
@@ -2209,7 +2959,6 @@
           <w:sz w:val="32"/>
           <w:szCs w:val="32"/>
         </w:rPr>
-        <w:lastRenderedPageBreak/>
         <w:t>La page se découpe donc en 6 zones horizontales :</w:t>
       </w:r>
     </w:p>
@@ -2232,7 +2981,15 @@
           <w:sz w:val="32"/>
           <w:szCs w:val="32"/>
         </w:rPr>
-        <w:t>Le Header : comporte le logotype, les liens de navigation au sein du site, le bouton de connexion et de déconnexion.</w:t>
+        <w:t>Le Header</w:t>
+      </w:r>
+      <w:r>
+        <w:rPr>
+          <w:rFonts w:ascii="Helvetica" w:hAnsi="Helvetica"/>
+          <w:sz w:val="32"/>
+          <w:szCs w:val="32"/>
+        </w:rPr>
+        <w:t> : comporte le logotype, les liens de navigation au sein du site, le bouton de connexion et de déconnexion.</w:t>
       </w:r>
     </w:p>
     <w:p>
@@ -2344,35 +3101,46 @@
           <w:sz w:val="32"/>
           <w:szCs w:val="32"/>
         </w:rPr>
-        <w:t>Le Footer : contient le pied de page</w:t>
-      </w:r>
-    </w:p>
-    <w:p>
-      <w:pPr>
-        <w:rPr>
-          <w:rFonts w:ascii="Helvetica" w:hAnsi="Helvetica"/>
-          <w:sz w:val="32"/>
-          <w:szCs w:val="32"/>
-        </w:rPr>
-      </w:pPr>
-    </w:p>
-    <w:p>
-      <w:pPr>
-        <w:rPr>
-          <w:rFonts w:ascii="Helvetica" w:hAnsi="Helvetica"/>
-          <w:sz w:val="32"/>
-          <w:szCs w:val="32"/>
-        </w:rPr>
-      </w:pPr>
-    </w:p>
-    <w:p>
-      <w:pPr>
-        <w:rPr>
-          <w:rFonts w:ascii="Helvetica" w:hAnsi="Helvetica"/>
-          <w:sz w:val="32"/>
-          <w:szCs w:val="32"/>
-        </w:rPr>
-      </w:pPr>
+        <w:t xml:space="preserve">Le </w:t>
+      </w:r>
+      <w:proofErr w:type="spellStart"/>
+      <w:r>
+        <w:rPr>
+          <w:rFonts w:ascii="Helvetica" w:hAnsi="Helvetica"/>
+          <w:sz w:val="32"/>
+          <w:szCs w:val="32"/>
+        </w:rPr>
+        <w:t>Footer</w:t>
+      </w:r>
+      <w:proofErr w:type="spellEnd"/>
+      <w:r>
+        <w:rPr>
+          <w:rFonts w:ascii="Helvetica" w:hAnsi="Helvetica"/>
+          <w:sz w:val="32"/>
+          <w:szCs w:val="32"/>
+        </w:rPr>
+        <w:t> : contient le pied de page</w:t>
+      </w:r>
+    </w:p>
+    <w:p>
+      <w:pPr>
+        <w:rPr>
+          <w:rFonts w:ascii="Helvetica" w:hAnsi="Helvetica"/>
+          <w:sz w:val="32"/>
+          <w:szCs w:val="32"/>
+        </w:rPr>
+      </w:pPr>
+    </w:p>
+    <w:p>
+      <w:pPr>
+        <w:rPr>
+          <w:rFonts w:ascii="Helvetica" w:hAnsi="Helvetica"/>
+          <w:sz w:val="32"/>
+          <w:szCs w:val="32"/>
+        </w:rPr>
+      </w:pPr>
+      <w:bookmarkStart w:id="0" w:name="_GoBack"/>
+      <w:bookmarkEnd w:id="0"/>
     </w:p>
     <w:p>
       <w:pPr>
@@ -2388,6 +3156,7 @@
           <w:sz w:val="40"/>
           <w:szCs w:val="40"/>
         </w:rPr>
+        <w:lastRenderedPageBreak/>
         <w:t>4. Listes à puces</w:t>
       </w:r>
     </w:p>
@@ -2477,7 +3246,7 @@
           <w:szCs w:val="32"/>
         </w:rPr>
         <w:drawing>
-          <wp:inline distT="0" distB="0" distL="0" distR="0">
+          <wp:inline distT="0" distB="0" distL="0" distR="0" wp14:anchorId="047A7132" wp14:editId="68554FA5">
             <wp:extent cx="594995" cy="594995"/>
             <wp:effectExtent l="0" t="0" r="0" b="0"/>
             <wp:docPr id="8" name="Image 2" descr="maverick:Users:anthonyloroscio:Desktop:amu drive:images exportés:puces (colors).png"/>
@@ -2577,7 +3346,7 @@
           <w:szCs w:val="32"/>
         </w:rPr>
         <w:drawing>
-          <wp:inline distT="0" distB="0" distL="0" distR="0">
+          <wp:inline distT="0" distB="0" distL="0" distR="0" wp14:anchorId="2BDD6DE5" wp14:editId="68CDB4D1">
             <wp:extent cx="569595" cy="569595"/>
             <wp:effectExtent l="0" t="0" r="0" b="0"/>
             <wp:docPr id="9" name="Image 3" descr="maverick:Users:anthonyloroscio:Desktop:amu drive:images exportés:puces (black).png"/>
@@ -2721,7 +3490,7 @@
           <w:szCs w:val="32"/>
         </w:rPr>
         <w:drawing>
-          <wp:inline distT="0" distB="0" distL="0" distR="0">
+          <wp:inline distT="0" distB="0" distL="0" distR="0" wp14:anchorId="369EB2D5" wp14:editId="013F675B">
             <wp:extent cx="2590800" cy="1295400"/>
             <wp:effectExtent l="0" t="0" r="0" b="0"/>
             <wp:docPr id="12" name="Image 6" descr="maverick:Users:anthonyloroscio:Desktop:amu drive:images exportés:middle (colors).png"/>
@@ -2785,7 +3554,7 @@
           <w:szCs w:val="32"/>
         </w:rPr>
         <w:drawing>
-          <wp:inline distT="0" distB="0" distL="0" distR="0">
+          <wp:inline distT="0" distB="0" distL="0" distR="0" wp14:anchorId="786CB697" wp14:editId="7DA5C952">
             <wp:extent cx="2590800" cy="1295400"/>
             <wp:effectExtent l="0" t="0" r="0" b="0"/>
             <wp:docPr id="13" name="Image 7" descr="maverick:Users:anthonyloroscio:Desktop:amu drive:images exportés:middle (black).png"/>
@@ -2903,7 +3672,7 @@
           <w:szCs w:val="32"/>
         </w:rPr>
         <w:drawing>
-          <wp:inline distT="0" distB="0" distL="0" distR="0">
+          <wp:inline distT="0" distB="0" distL="0" distR="0" wp14:anchorId="5C294DF1" wp14:editId="379FF9D5">
             <wp:extent cx="1941195" cy="1691390"/>
             <wp:effectExtent l="0" t="0" r="0" b="10795"/>
             <wp:docPr id="14" name="Image 8" descr="maverick:Users:anthonyloroscio:Desktop:amu drive:images exportés:small (colors).png"/>
@@ -2967,7 +3736,7 @@
           <w:szCs w:val="32"/>
         </w:rPr>
         <w:drawing>
-          <wp:inline distT="0" distB="0" distL="0" distR="0">
+          <wp:inline distT="0" distB="0" distL="0" distR="0" wp14:anchorId="0F402DB5" wp14:editId="2C263D9D">
             <wp:extent cx="1980108" cy="1725295"/>
             <wp:effectExtent l="0" t="0" r="1270" b="1905"/>
             <wp:docPr id="15" name="Image 9" descr="maverick:Users:anthonyloroscio:Desktop:amu drive:images exportés:small (black).png"/>
@@ -3029,7 +3798,7 @@
 </file>
 
 <file path=word/endnotes.xml><?xml version="1.0" encoding="utf-8"?>
-<w:endnotes xmlns:wpc="http://schemas.microsoft.com/office/word/2010/wordprocessingCanvas" xmlns:mc="http://schemas.openxmlformats.org/markup-compatibility/2006" xmlns:o="urn:schemas-microsoft-com:office:office" xmlns:r="http://schemas.openxmlformats.org/officeDocument/2006/relationships" xmlns:m="http://schemas.openxmlformats.org/officeDocument/2006/math" xmlns:v="urn:schemas-microsoft-com:vml" xmlns:wp14="http://schemas.microsoft.com/office/word/2010/wordprocessingDrawing" xmlns:wp="http://schemas.openxmlformats.org/drawingml/2006/wordprocessingDrawing" xmlns:w10="urn:schemas-microsoft-com:office:word" xmlns:w="http://schemas.openxmlformats.org/wordprocessingml/2006/main" xmlns:w14="http://schemas.microsoft.com/office/word/2010/wordml" xmlns:wpg="http://schemas.microsoft.com/office/word/2010/wordprocessingGroup" xmlns:wpi="http://schemas.microsoft.com/office/word/2010/wordprocessingInk" xmlns:wne="http://schemas.microsoft.com/office/word/2006/wordml" xmlns:wps="http://schemas.microsoft.com/office/word/2010/wordprocessingShape" mc:Ignorable="w14 wp14">
+<w:endnotes xmlns:wpc="http://schemas.microsoft.com/office/word/2010/wordprocessingCanvas" xmlns:mo="http://schemas.microsoft.com/office/mac/office/2008/main" xmlns:mc="http://schemas.openxmlformats.org/markup-compatibility/2006" xmlns:mv="urn:schemas-microsoft-com:mac:vml" xmlns:o="urn:schemas-microsoft-com:office:office" xmlns:r="http://schemas.openxmlformats.org/officeDocument/2006/relationships" xmlns:m="http://schemas.openxmlformats.org/officeDocument/2006/math" xmlns:v="urn:schemas-microsoft-com:vml" xmlns:wp14="http://schemas.microsoft.com/office/word/2010/wordprocessingDrawing" xmlns:wp="http://schemas.openxmlformats.org/drawingml/2006/wordprocessingDrawing" xmlns:w10="urn:schemas-microsoft-com:office:word" xmlns:w="http://schemas.openxmlformats.org/wordprocessingml/2006/main" xmlns:w14="http://schemas.microsoft.com/office/word/2010/wordml" xmlns:wpg="http://schemas.microsoft.com/office/word/2010/wordprocessingGroup" xmlns:wpi="http://schemas.microsoft.com/office/word/2010/wordprocessingInk" xmlns:wne="http://schemas.microsoft.com/office/word/2006/wordml" xmlns:wps="http://schemas.microsoft.com/office/word/2010/wordprocessingShape" mc:Ignorable="w14 wp14">
   <w:endnote w:type="separator" w:id="-1">
     <w:p>
       <w:r>
@@ -3048,7 +3817,7 @@
 </file>
 
 <file path=word/footer1.xml><?xml version="1.0" encoding="utf-8"?>
-<w:ftr xmlns:wpc="http://schemas.microsoft.com/office/word/2010/wordprocessingCanvas" xmlns:mc="http://schemas.openxmlformats.org/markup-compatibility/2006" xmlns:o="urn:schemas-microsoft-com:office:office" xmlns:r="http://schemas.openxmlformats.org/officeDocument/2006/relationships" xmlns:m="http://schemas.openxmlformats.org/officeDocument/2006/math" xmlns:v="urn:schemas-microsoft-com:vml" xmlns:wp14="http://schemas.microsoft.com/office/word/2010/wordprocessingDrawing" xmlns:wp="http://schemas.openxmlformats.org/drawingml/2006/wordprocessingDrawing" xmlns:w10="urn:schemas-microsoft-com:office:word" xmlns:w="http://schemas.openxmlformats.org/wordprocessingml/2006/main" xmlns:w14="http://schemas.microsoft.com/office/word/2010/wordml" xmlns:wpg="http://schemas.microsoft.com/office/word/2010/wordprocessingGroup" xmlns:wpi="http://schemas.microsoft.com/office/word/2010/wordprocessingInk" xmlns:wne="http://schemas.microsoft.com/office/word/2006/wordml" xmlns:wps="http://schemas.microsoft.com/office/word/2010/wordprocessingShape" mc:Ignorable="w14 wp14">
+<w:ftr xmlns:wpc="http://schemas.microsoft.com/office/word/2010/wordprocessingCanvas" xmlns:mo="http://schemas.microsoft.com/office/mac/office/2008/main" xmlns:mc="http://schemas.openxmlformats.org/markup-compatibility/2006" xmlns:mv="urn:schemas-microsoft-com:mac:vml" xmlns:o="urn:schemas-microsoft-com:office:office" xmlns:r="http://schemas.openxmlformats.org/officeDocument/2006/relationships" xmlns:m="http://schemas.openxmlformats.org/officeDocument/2006/math" xmlns:v="urn:schemas-microsoft-com:vml" xmlns:wp14="http://schemas.microsoft.com/office/word/2010/wordprocessingDrawing" xmlns:wp="http://schemas.openxmlformats.org/drawingml/2006/wordprocessingDrawing" xmlns:w10="urn:schemas-microsoft-com:office:word" xmlns:w="http://schemas.openxmlformats.org/wordprocessingml/2006/main" xmlns:w14="http://schemas.microsoft.com/office/word/2010/wordml" xmlns:wpg="http://schemas.microsoft.com/office/word/2010/wordprocessingGroup" xmlns:wpi="http://schemas.microsoft.com/office/word/2010/wordprocessingInk" xmlns:wne="http://schemas.microsoft.com/office/word/2006/wordml" xmlns:wps="http://schemas.microsoft.com/office/word/2010/wordprocessingShape" mc:Ignorable="w14 wp14">
   <w:sdt>
     <w:sdtPr>
       <w:id w:val="2044627547"/>
@@ -3076,7 +3845,7 @@
           <w:rPr>
             <w:noProof/>
           </w:rPr>
-          <w:t>3</w:t>
+          <w:t>6</w:t>
         </w:r>
         <w:r>
           <w:fldChar w:fldCharType="end"/>
@@ -3093,7 +3862,7 @@
 </file>
 
 <file path=word/footnotes.xml><?xml version="1.0" encoding="utf-8"?>
-<w:footnotes xmlns:wpc="http://schemas.microsoft.com/office/word/2010/wordprocessingCanvas" xmlns:mc="http://schemas.openxmlformats.org/markup-compatibility/2006" xmlns:o="urn:schemas-microsoft-com:office:office" xmlns:r="http://schemas.openxmlformats.org/officeDocument/2006/relationships" xmlns:m="http://schemas.openxmlformats.org/officeDocument/2006/math" xmlns:v="urn:schemas-microsoft-com:vml" xmlns:wp14="http://schemas.microsoft.com/office/word/2010/wordprocessingDrawing" xmlns:wp="http://schemas.openxmlformats.org/drawingml/2006/wordprocessingDrawing" xmlns:w10="urn:schemas-microsoft-com:office:word" xmlns:w="http://schemas.openxmlformats.org/wordprocessingml/2006/main" xmlns:w14="http://schemas.microsoft.com/office/word/2010/wordml" xmlns:wpg="http://schemas.microsoft.com/office/word/2010/wordprocessingGroup" xmlns:wpi="http://schemas.microsoft.com/office/word/2010/wordprocessingInk" xmlns:wne="http://schemas.microsoft.com/office/word/2006/wordml" xmlns:wps="http://schemas.microsoft.com/office/word/2010/wordprocessingShape" mc:Ignorable="w14 wp14">
+<w:footnotes xmlns:wpc="http://schemas.microsoft.com/office/word/2010/wordprocessingCanvas" xmlns:mo="http://schemas.microsoft.com/office/mac/office/2008/main" xmlns:mc="http://schemas.openxmlformats.org/markup-compatibility/2006" xmlns:mv="urn:schemas-microsoft-com:mac:vml" xmlns:o="urn:schemas-microsoft-com:office:office" xmlns:r="http://schemas.openxmlformats.org/officeDocument/2006/relationships" xmlns:m="http://schemas.openxmlformats.org/officeDocument/2006/math" xmlns:v="urn:schemas-microsoft-com:vml" xmlns:wp14="http://schemas.microsoft.com/office/word/2010/wordprocessingDrawing" xmlns:wp="http://schemas.openxmlformats.org/drawingml/2006/wordprocessingDrawing" xmlns:w10="urn:schemas-microsoft-com:office:word" xmlns:w="http://schemas.openxmlformats.org/wordprocessingml/2006/main" xmlns:w14="http://schemas.microsoft.com/office/word/2010/wordml" xmlns:wpg="http://schemas.microsoft.com/office/word/2010/wordprocessingGroup" xmlns:wpi="http://schemas.microsoft.com/office/word/2010/wordprocessingInk" xmlns:wne="http://schemas.microsoft.com/office/word/2006/wordml" xmlns:wps="http://schemas.microsoft.com/office/word/2010/wordprocessingShape" mc:Ignorable="w14 wp14">
   <w:footnote w:type="separator" w:id="-1">
     <w:p>
       <w:r>
@@ -3112,7 +3881,7 @@
 </file>
 
 <file path=word/numbering.xml><?xml version="1.0" encoding="utf-8"?>
-<w:numbering xmlns:wpc="http://schemas.microsoft.com/office/word/2010/wordprocessingCanvas" xmlns:mc="http://schemas.openxmlformats.org/markup-compatibility/2006" xmlns:o="urn:schemas-microsoft-com:office:office" xmlns:r="http://schemas.openxmlformats.org/officeDocument/2006/relationships" xmlns:m="http://schemas.openxmlformats.org/officeDocument/2006/math" xmlns:v="urn:schemas-microsoft-com:vml" xmlns:wp14="http://schemas.microsoft.com/office/word/2010/wordprocessingDrawing" xmlns:wp="http://schemas.openxmlformats.org/drawingml/2006/wordprocessingDrawing" xmlns:w10="urn:schemas-microsoft-com:office:word" xmlns:w="http://schemas.openxmlformats.org/wordprocessingml/2006/main" xmlns:w14="http://schemas.microsoft.com/office/word/2010/wordml" xmlns:wpg="http://schemas.microsoft.com/office/word/2010/wordprocessingGroup" xmlns:wpi="http://schemas.microsoft.com/office/word/2010/wordprocessingInk" xmlns:wne="http://schemas.microsoft.com/office/word/2006/wordml" xmlns:wps="http://schemas.microsoft.com/office/word/2010/wordprocessingShape" mc:Ignorable="w14 wp14">
+<w:numbering xmlns:wpc="http://schemas.microsoft.com/office/word/2010/wordprocessingCanvas" xmlns:mo="http://schemas.microsoft.com/office/mac/office/2008/main" xmlns:mc="http://schemas.openxmlformats.org/markup-compatibility/2006" xmlns:mv="urn:schemas-microsoft-com:mac:vml" xmlns:o="urn:schemas-microsoft-com:office:office" xmlns:r="http://schemas.openxmlformats.org/officeDocument/2006/relationships" xmlns:m="http://schemas.openxmlformats.org/officeDocument/2006/math" xmlns:v="urn:schemas-microsoft-com:vml" xmlns:wp14="http://schemas.microsoft.com/office/word/2010/wordprocessingDrawing" xmlns:wp="http://schemas.openxmlformats.org/drawingml/2006/wordprocessingDrawing" xmlns:w10="urn:schemas-microsoft-com:office:word" xmlns:w="http://schemas.openxmlformats.org/wordprocessingml/2006/main" xmlns:w14="http://schemas.microsoft.com/office/word/2010/wordml" xmlns:wpg="http://schemas.microsoft.com/office/word/2010/wordprocessingGroup" xmlns:wpi="http://schemas.microsoft.com/office/word/2010/wordprocessingInk" xmlns:wne="http://schemas.microsoft.com/office/word/2006/wordml" xmlns:wps="http://schemas.microsoft.com/office/word/2010/wordprocessingShape" mc:Ignorable="w14 wp14">
   <w:abstractNum w:abstractNumId="0">
     <w:nsid w:val="1DBD0550"/>
     <w:multiLevelType w:val="hybridMultilevel"/>
@@ -3797,7 +4566,7 @@
     </w:rPrDefault>
     <w:pPrDefault/>
   </w:docDefaults>
-  <w:latentStyles w:defLockedState="0" w:defUIPriority="99" w:defSemiHidden="1" w:defUnhideWhenUsed="1" w:defQFormat="0" w:count="267">
+  <w:latentStyles w:defLockedState="0" w:defUIPriority="99" w:defSemiHidden="1" w:defUnhideWhenUsed="1" w:defQFormat="0" w:count="276">
     <w:lsdException w:name="Normal" w:semiHidden="0" w:uiPriority="0" w:unhideWhenUsed="0" w:qFormat="1"/>
     <w:lsdException w:name="heading 1" w:semiHidden="0" w:uiPriority="9" w:unhideWhenUsed="0" w:qFormat="1"/>
     <w:lsdException w:name="heading 2" w:uiPriority="9" w:qFormat="1"/>
@@ -4103,7 +4872,7 @@
 </file>
 
 <file path=word/stylesWithEffects.xml><?xml version="1.0" encoding="utf-8"?>
-<w:styles xmlns:wpc="http://schemas.microsoft.com/office/word/2010/wordprocessingCanvas" xmlns:mc="http://schemas.openxmlformats.org/markup-compatibility/2006" xmlns:o="urn:schemas-microsoft-com:office:office" xmlns:r="http://schemas.openxmlformats.org/officeDocument/2006/relationships" xmlns:m="http://schemas.openxmlformats.org/officeDocument/2006/math" xmlns:v="urn:schemas-microsoft-com:vml" xmlns:wp14="http://schemas.microsoft.com/office/word/2010/wordprocessingDrawing" xmlns:wp="http://schemas.openxmlformats.org/drawingml/2006/wordprocessingDrawing" xmlns:w10="urn:schemas-microsoft-com:office:word" xmlns:w="http://schemas.openxmlformats.org/wordprocessingml/2006/main" xmlns:w14="http://schemas.microsoft.com/office/word/2010/wordml" xmlns:wpg="http://schemas.microsoft.com/office/word/2010/wordprocessingGroup" xmlns:wpi="http://schemas.microsoft.com/office/word/2010/wordprocessingInk" xmlns:wne="http://schemas.microsoft.com/office/word/2006/wordml" xmlns:wps="http://schemas.microsoft.com/office/word/2010/wordprocessingShape" mc:Ignorable="w14 wp14">
+<w:styles xmlns:wpc="http://schemas.microsoft.com/office/word/2010/wordprocessingCanvas" xmlns:mo="http://schemas.microsoft.com/office/mac/office/2008/main" xmlns:mc="http://schemas.openxmlformats.org/markup-compatibility/2006" xmlns:mv="urn:schemas-microsoft-com:mac:vml" xmlns:o="urn:schemas-microsoft-com:office:office" xmlns:r="http://schemas.openxmlformats.org/officeDocument/2006/relationships" xmlns:m="http://schemas.openxmlformats.org/officeDocument/2006/math" xmlns:v="urn:schemas-microsoft-com:vml" xmlns:wp14="http://schemas.microsoft.com/office/word/2010/wordprocessingDrawing" xmlns:wp="http://schemas.openxmlformats.org/drawingml/2006/wordprocessingDrawing" xmlns:w10="urn:schemas-microsoft-com:office:word" xmlns:w="http://schemas.openxmlformats.org/wordprocessingml/2006/main" xmlns:w14="http://schemas.microsoft.com/office/word/2010/wordml" xmlns:wpg="http://schemas.microsoft.com/office/word/2010/wordprocessingGroup" xmlns:wpi="http://schemas.microsoft.com/office/word/2010/wordprocessingInk" xmlns:wne="http://schemas.microsoft.com/office/word/2006/wordml" xmlns:wps="http://schemas.microsoft.com/office/word/2010/wordprocessingShape" mc:Ignorable="w14 wp14">
   <w:docDefaults>
     <w:rPrDefault>
       <w:rPr>
@@ -4115,7 +4884,7 @@
     </w:rPrDefault>
     <w:pPrDefault/>
   </w:docDefaults>
-  <w:latentStyles w:defLockedState="0" w:defUIPriority="99" w:defSemiHidden="1" w:defUnhideWhenUsed="1" w:defQFormat="0" w:count="267">
+  <w:latentStyles w:defLockedState="0" w:defUIPriority="99" w:defSemiHidden="1" w:defUnhideWhenUsed="1" w:defQFormat="0" w:count="276">
     <w:lsdException w:name="Normal" w:semiHidden="0" w:uiPriority="0" w:unhideWhenUsed="0" w:qFormat="1"/>
     <w:lsdException w:name="heading 1" w:semiHidden="0" w:uiPriority="9" w:unhideWhenUsed="0" w:qFormat="1"/>
     <w:lsdException w:name="heading 2" w:uiPriority="9" w:qFormat="1"/>
@@ -4745,7 +5514,7 @@
 </file>
 
 <file path=customXml/itemProps1.xml><?xml version="1.0" encoding="utf-8"?>
-<ds:datastoreItem xmlns:ds="http://schemas.openxmlformats.org/officeDocument/2006/customXml" ds:itemID="{554D66D6-F9C0-4175-BE7C-C5F885E8729F}">
+<ds:datastoreItem xmlns:ds="http://schemas.openxmlformats.org/officeDocument/2006/customXml" ds:itemID="{3C05AB3E-9A66-EA4E-BC16-34B14A5078C3}">
   <ds:schemaRefs>
     <ds:schemaRef ds:uri="http://schemas.openxmlformats.org/officeDocument/2006/bibliography"/>
   </ds:schemaRefs>

</xml_diff>

<commit_message>
Correction fautes charte graph
</commit_message>
<xml_diff>
--- a/doc/Charte graphique.docx
+++ b/doc/Charte graphique.docx
@@ -181,79 +181,7 @@
           <w:sz w:val="32"/>
           <w:szCs w:val="32"/>
         </w:rPr>
-        <w:t xml:space="preserve">Anthony </w:t>
-      </w:r>
-      <w:proofErr w:type="spellStart"/>
-      <w:r>
-        <w:rPr>
-          <w:rFonts w:ascii="Helvetica" w:hAnsi="Helvetica"/>
-          <w:sz w:val="32"/>
-          <w:szCs w:val="32"/>
-        </w:rPr>
-        <w:t>Loroscio</w:t>
-      </w:r>
-      <w:proofErr w:type="spellEnd"/>
-      <w:r>
-        <w:rPr>
-          <w:rFonts w:ascii="Helvetica" w:hAnsi="Helvetica"/>
-          <w:sz w:val="32"/>
-          <w:szCs w:val="32"/>
-        </w:rPr>
-        <w:t xml:space="preserve">  Hugo Morales  Thomas Munoz  </w:t>
-      </w:r>
-      <w:proofErr w:type="spellStart"/>
-      <w:r>
-        <w:rPr>
-          <w:rFonts w:ascii="Helvetica" w:hAnsi="Helvetica"/>
-          <w:sz w:val="32"/>
-          <w:szCs w:val="32"/>
-        </w:rPr>
-        <w:t>Floran</w:t>
-      </w:r>
-      <w:proofErr w:type="spellEnd"/>
-      <w:r>
-        <w:rPr>
-          <w:rFonts w:ascii="Helvetica" w:hAnsi="Helvetica"/>
-          <w:sz w:val="32"/>
-          <w:szCs w:val="32"/>
-        </w:rPr>
-        <w:t xml:space="preserve"> </w:t>
-      </w:r>
-      <w:proofErr w:type="spellStart"/>
-      <w:r>
-        <w:rPr>
-          <w:rFonts w:ascii="Helvetica" w:hAnsi="Helvetica"/>
-          <w:sz w:val="32"/>
-          <w:szCs w:val="32"/>
-        </w:rPr>
-        <w:t>Narenji</w:t>
-      </w:r>
-      <w:proofErr w:type="spellEnd"/>
-      <w:r>
-        <w:rPr>
-          <w:rFonts w:ascii="Helvetica" w:hAnsi="Helvetica"/>
-          <w:sz w:val="32"/>
-          <w:szCs w:val="32"/>
-        </w:rPr>
-        <w:t xml:space="preserve">  Loïc </w:t>
-      </w:r>
-      <w:proofErr w:type="spellStart"/>
-      <w:r>
-        <w:rPr>
-          <w:rFonts w:ascii="Helvetica" w:hAnsi="Helvetica"/>
-          <w:sz w:val="32"/>
-          <w:szCs w:val="32"/>
-        </w:rPr>
-        <w:t>Pauletto</w:t>
-      </w:r>
-      <w:proofErr w:type="spellEnd"/>
-      <w:r>
-        <w:rPr>
-          <w:rFonts w:ascii="Helvetica" w:hAnsi="Helvetica"/>
-          <w:sz w:val="32"/>
-          <w:szCs w:val="32"/>
-        </w:rPr>
-        <w:t xml:space="preserve">  Dylan Prudhomme</w:t>
+        <w:t>Anthony Loroscio  Hugo Morales  Thomas Munoz  Floran Narenji  Loïc Pauletto  Dylan Prudhomme</w:t>
       </w:r>
     </w:p>
     <w:p>
@@ -558,18 +486,8 @@
           <w:sz w:val="32"/>
           <w:szCs w:val="32"/>
         </w:rPr>
-        <w:t xml:space="preserve">Structure des </w:t>
-      </w:r>
-      <w:proofErr w:type="spellStart"/>
-      <w:r>
-        <w:rPr>
-          <w:rFonts w:ascii="Helvetica" w:hAnsi="Helvetica"/>
-          <w:sz w:val="32"/>
-          <w:szCs w:val="32"/>
-        </w:rPr>
-        <w:t>templates</w:t>
-      </w:r>
-      <w:proofErr w:type="spellEnd"/>
+        <w:t>Structure des templates</w:t>
+      </w:r>
       <w:r>
         <w:rPr>
           <w:rFonts w:ascii="Helvetica" w:hAnsi="Helvetica"/>
@@ -1097,147 +1015,7 @@
           <w:szCs w:val="28"/>
           <w:lang w:val="en-US"/>
         </w:rPr>
-        <w:t>&lt;</w:t>
-      </w:r>
-      <w:proofErr w:type="gramStart"/>
-      <w:r>
-        <w:rPr>
-          <w:rFonts w:ascii="Helvetica" w:hAnsi="Helvetica"/>
-          <w:sz w:val="28"/>
-          <w:szCs w:val="28"/>
-          <w:lang w:val="en-US"/>
-        </w:rPr>
-        <w:t>link</w:t>
-      </w:r>
-      <w:proofErr w:type="gramEnd"/>
-      <w:r>
-        <w:rPr>
-          <w:rFonts w:ascii="Helvetica" w:hAnsi="Helvetica"/>
-          <w:sz w:val="28"/>
-          <w:szCs w:val="28"/>
-          <w:lang w:val="en-US"/>
-        </w:rPr>
-        <w:t xml:space="preserve"> </w:t>
-      </w:r>
-      <w:proofErr w:type="spellStart"/>
-      <w:r>
-        <w:rPr>
-          <w:rFonts w:ascii="Helvetica" w:hAnsi="Helvetica"/>
-          <w:sz w:val="28"/>
-          <w:szCs w:val="28"/>
-          <w:lang w:val="en-US"/>
-        </w:rPr>
-        <w:t>href</w:t>
-      </w:r>
-      <w:proofErr w:type="spellEnd"/>
-      <w:r>
-        <w:rPr>
-          <w:rFonts w:ascii="Helvetica" w:hAnsi="Helvetica"/>
-          <w:sz w:val="28"/>
-          <w:szCs w:val="28"/>
-          <w:lang w:val="en-US"/>
-        </w:rPr>
-        <w:t>='http://fonts.googleapis.com/</w:t>
-      </w:r>
-      <w:proofErr w:type="spellStart"/>
-      <w:r>
-        <w:rPr>
-          <w:rFonts w:ascii="Helvetica" w:hAnsi="Helvetica"/>
-          <w:sz w:val="28"/>
-          <w:szCs w:val="28"/>
-          <w:lang w:val="en-US"/>
-        </w:rPr>
-        <w:t>css?family</w:t>
-      </w:r>
-      <w:proofErr w:type="spellEnd"/>
-      <w:r>
-        <w:rPr>
-          <w:rFonts w:ascii="Helvetica" w:hAnsi="Helvetica"/>
-          <w:sz w:val="28"/>
-          <w:szCs w:val="28"/>
-          <w:lang w:val="en-US"/>
-        </w:rPr>
-        <w:t>=</w:t>
-      </w:r>
-      <w:proofErr w:type="spellStart"/>
-      <w:r>
-        <w:rPr>
-          <w:rFonts w:ascii="Helvetica" w:hAnsi="Helvetica"/>
-          <w:sz w:val="28"/>
-          <w:szCs w:val="28"/>
-          <w:lang w:val="en-US"/>
-        </w:rPr>
-        <w:t>Lato</w:t>
-      </w:r>
-      <w:proofErr w:type="spellEnd"/>
-      <w:r>
-        <w:rPr>
-          <w:rFonts w:ascii="Helvetica" w:hAnsi="Helvetica"/>
-          <w:sz w:val="28"/>
-          <w:szCs w:val="28"/>
-          <w:lang w:val="en-US"/>
-        </w:rPr>
-        <w:t xml:space="preserve">' </w:t>
-      </w:r>
-      <w:proofErr w:type="spellStart"/>
-      <w:r>
-        <w:rPr>
-          <w:rFonts w:ascii="Helvetica" w:hAnsi="Helvetica"/>
-          <w:sz w:val="28"/>
-          <w:szCs w:val="28"/>
-          <w:lang w:val="en-US"/>
-        </w:rPr>
-        <w:t>rel</w:t>
-      </w:r>
-      <w:proofErr w:type="spellEnd"/>
-      <w:r>
-        <w:rPr>
-          <w:rFonts w:ascii="Helvetica" w:hAnsi="Helvetica"/>
-          <w:sz w:val="28"/>
-          <w:szCs w:val="28"/>
-          <w:lang w:val="en-US"/>
-        </w:rPr>
-        <w:t>='</w:t>
-      </w:r>
-      <w:proofErr w:type="spellStart"/>
-      <w:r>
-        <w:rPr>
-          <w:rFonts w:ascii="Helvetica" w:hAnsi="Helvetica"/>
-          <w:sz w:val="28"/>
-          <w:szCs w:val="28"/>
-          <w:lang w:val="en-US"/>
-        </w:rPr>
-        <w:t>stylesheet</w:t>
-      </w:r>
-      <w:proofErr w:type="spellEnd"/>
-      <w:r>
-        <w:rPr>
-          <w:rFonts w:ascii="Helvetica" w:hAnsi="Helvetica"/>
-          <w:sz w:val="28"/>
-          <w:szCs w:val="28"/>
-          <w:lang w:val="en-US"/>
-        </w:rPr>
-        <w:t>' type='text/</w:t>
-      </w:r>
-      <w:proofErr w:type="spellStart"/>
-      <w:r>
-        <w:rPr>
-          <w:rFonts w:ascii="Helvetica" w:hAnsi="Helvetica"/>
-          <w:sz w:val="28"/>
-          <w:szCs w:val="28"/>
-          <w:lang w:val="en-US"/>
-        </w:rPr>
-        <w:t>css</w:t>
-      </w:r>
-      <w:proofErr w:type="spellEnd"/>
-      <w:r>
-        <w:rPr>
-          <w:rFonts w:ascii="Helvetica" w:hAnsi="Helvetica"/>
-          <w:sz w:val="28"/>
-          <w:szCs w:val="28"/>
-          <w:lang w:val="en-US"/>
-        </w:rPr>
-        <w:t>'&gt;</w:t>
+        <w:t>&lt;link href='http://fonts.googleapis.com/css?family=Lato' rel='stylesheet' type='text/css'&gt;</w:t>
       </w:r>
     </w:p>
     <w:p>
@@ -1271,43 +1049,7 @@
           <w:sz w:val="28"/>
           <w:szCs w:val="28"/>
         </w:rPr>
-        <w:t>Police « </w:t>
-      </w:r>
-      <w:proofErr w:type="spellStart"/>
-      <w:r>
-        <w:rPr>
-          <w:rFonts w:ascii="Helvetica" w:hAnsi="Helvetica"/>
-          <w:sz w:val="28"/>
-          <w:szCs w:val="28"/>
-        </w:rPr>
-        <w:t>Didact</w:t>
-      </w:r>
-      <w:proofErr w:type="spellEnd"/>
-      <w:r>
-        <w:rPr>
-          <w:rFonts w:ascii="Helvetica" w:hAnsi="Helvetica"/>
-          <w:sz w:val="28"/>
-          <w:szCs w:val="28"/>
-        </w:rPr>
-        <w:t xml:space="preserve"> </w:t>
-      </w:r>
-      <w:proofErr w:type="spellStart"/>
-      <w:r>
-        <w:rPr>
-          <w:rFonts w:ascii="Helvetica" w:hAnsi="Helvetica"/>
-          <w:sz w:val="28"/>
-          <w:szCs w:val="28"/>
-        </w:rPr>
-        <w:t>gothic</w:t>
-      </w:r>
-      <w:proofErr w:type="spellEnd"/>
-      <w:r>
-        <w:rPr>
-          <w:rFonts w:ascii="Helvetica" w:hAnsi="Helvetica"/>
-          <w:sz w:val="28"/>
-          <w:szCs w:val="28"/>
-        </w:rPr>
-        <w:t> »</w:t>
+        <w:t>Police « Didact gothic »</w:t>
       </w:r>
     </w:p>
     <w:p>
@@ -1328,9 +1070,8 @@
           <w:szCs w:val="28"/>
           <w:lang w:val="en-US"/>
         </w:rPr>
-        <w:t>&lt;</w:t>
-      </w:r>
-      <w:proofErr w:type="gramStart"/>
+        <w:t xml:space="preserve">&lt;link </w:t>
+      </w:r>
       <w:r>
         <w:rPr>
           <w:rFonts w:ascii="Helvetica" w:hAnsi="Helvetica"/>
@@ -1338,19 +1079,20 @@
           <w:szCs w:val="28"/>
           <w:lang w:val="en-US"/>
         </w:rPr>
-        <w:t>link</w:t>
-      </w:r>
-      <w:proofErr w:type="gramEnd"/>
-      <w:r>
+        <w:t>href='http://fonts.googleapis.com/css?family=Didact+Gothi</w:t>
+      </w:r>
+    </w:p>
+    <w:p>
+      <w:pPr>
+        <w:pStyle w:val="Paragraphedeliste"/>
+        <w:ind w:left="1080"/>
         <w:rPr>
           <w:rFonts w:ascii="Helvetica" w:hAnsi="Helvetica"/>
           <w:sz w:val="28"/>
           <w:szCs w:val="28"/>
           <w:lang w:val="en-US"/>
         </w:rPr>
-        <w:t xml:space="preserve"> </w:t>
-      </w:r>
-      <w:proofErr w:type="spellStart"/>
+      </w:pPr>
       <w:r>
         <w:rPr>
           <w:rFonts w:ascii="Helvetica" w:hAnsi="Helvetica"/>
@@ -1358,231 +1100,55 @@
           <w:szCs w:val="28"/>
           <w:lang w:val="en-US"/>
         </w:rPr>
-        <w:t>href</w:t>
-      </w:r>
-      <w:proofErr w:type="spellEnd"/>
-      <w:r>
+        <w:t>c' rel='stylesheet' type='text/css'&gt;</w:t>
+      </w:r>
+    </w:p>
+    <w:p>
+      <w:pPr>
+        <w:pStyle w:val="Paragraphedeliste"/>
+        <w:ind w:left="1080"/>
         <w:rPr>
           <w:rFonts w:ascii="Helvetica" w:hAnsi="Helvetica"/>
           <w:sz w:val="28"/>
           <w:szCs w:val="28"/>
           <w:lang w:val="en-US"/>
         </w:rPr>
-        <w:t>='http://fonts.googleapis.com/</w:t>
-      </w:r>
-      <w:proofErr w:type="spellStart"/>
-      <w:r>
+      </w:pPr>
+    </w:p>
+    <w:p>
+      <w:pPr>
+        <w:ind w:firstLine="708"/>
         <w:rPr>
           <w:rFonts w:ascii="Helvetica" w:hAnsi="Helvetica"/>
           <w:sz w:val="28"/>
           <w:szCs w:val="28"/>
-          <w:lang w:val="en-US"/>
-        </w:rPr>
-        <w:t>css?family</w:t>
-      </w:r>
-      <w:proofErr w:type="spellEnd"/>
+        </w:rPr>
+      </w:pPr>
       <w:r>
         <w:rPr>
           <w:rFonts w:ascii="Helvetica" w:hAnsi="Helvetica"/>
           <w:sz w:val="28"/>
           <w:szCs w:val="28"/>
-          <w:lang w:val="en-US"/>
-        </w:rPr>
-        <w:t>=</w:t>
-      </w:r>
-      <w:proofErr w:type="spellStart"/>
-      <w:r>
+        </w:rPr>
+        <w:t>La police « Lato » est destinée au Header ainsi qu’au Footer.</w:t>
+      </w:r>
+    </w:p>
+    <w:p>
+      <w:pPr>
+        <w:ind w:left="708"/>
         <w:rPr>
           <w:rFonts w:ascii="Helvetica" w:hAnsi="Helvetica"/>
           <w:sz w:val="28"/>
           <w:szCs w:val="28"/>
-          <w:lang w:val="en-US"/>
-        </w:rPr>
-        <w:t>Didact+Gothi</w:t>
-      </w:r>
-      <w:proofErr w:type="spellEnd"/>
-    </w:p>
-    <w:p>
-      <w:pPr>
-        <w:pStyle w:val="Paragraphedeliste"/>
-        <w:ind w:left="1080"/>
+        </w:rPr>
+      </w:pPr>
+      <w:r>
         <w:rPr>
           <w:rFonts w:ascii="Helvetica" w:hAnsi="Helvetica"/>
           <w:sz w:val="28"/>
           <w:szCs w:val="28"/>
-          <w:lang w:val="en-US"/>
-        </w:rPr>
-      </w:pPr>
-      <w:r>
-        <w:rPr>
-          <w:rFonts w:ascii="Helvetica" w:hAnsi="Helvetica"/>
-          <w:sz w:val="28"/>
-          <w:szCs w:val="28"/>
-          <w:lang w:val="en-US"/>
-        </w:rPr>
-        <w:t xml:space="preserve">c' </w:t>
-      </w:r>
-      <w:proofErr w:type="spellStart"/>
-      <w:r>
-        <w:rPr>
-          <w:rFonts w:ascii="Helvetica" w:hAnsi="Helvetica"/>
-          <w:sz w:val="28"/>
-          <w:szCs w:val="28"/>
-          <w:lang w:val="en-US"/>
-        </w:rPr>
-        <w:t>rel</w:t>
-      </w:r>
-      <w:proofErr w:type="spellEnd"/>
-      <w:r>
-        <w:rPr>
-          <w:rFonts w:ascii="Helvetica" w:hAnsi="Helvetica"/>
-          <w:sz w:val="28"/>
-          <w:szCs w:val="28"/>
-          <w:lang w:val="en-US"/>
-        </w:rPr>
-        <w:t>='</w:t>
-      </w:r>
-      <w:proofErr w:type="spellStart"/>
-      <w:r>
-        <w:rPr>
-          <w:rFonts w:ascii="Helvetica" w:hAnsi="Helvetica"/>
-          <w:sz w:val="28"/>
-          <w:szCs w:val="28"/>
-          <w:lang w:val="en-US"/>
-        </w:rPr>
-        <w:t>stylesheet</w:t>
-      </w:r>
-      <w:proofErr w:type="spellEnd"/>
-      <w:r>
-        <w:rPr>
-          <w:rFonts w:ascii="Helvetica" w:hAnsi="Helvetica"/>
-          <w:sz w:val="28"/>
-          <w:szCs w:val="28"/>
-          <w:lang w:val="en-US"/>
-        </w:rPr>
-        <w:t>' type='text/</w:t>
-      </w:r>
-      <w:proofErr w:type="spellStart"/>
-      <w:r>
-        <w:rPr>
-          <w:rFonts w:ascii="Helvetica" w:hAnsi="Helvetica"/>
-          <w:sz w:val="28"/>
-          <w:szCs w:val="28"/>
-          <w:lang w:val="en-US"/>
-        </w:rPr>
-        <w:t>css</w:t>
-      </w:r>
-      <w:proofErr w:type="spellEnd"/>
-      <w:r>
-        <w:rPr>
-          <w:rFonts w:ascii="Helvetica" w:hAnsi="Helvetica"/>
-          <w:sz w:val="28"/>
-          <w:szCs w:val="28"/>
-          <w:lang w:val="en-US"/>
-        </w:rPr>
-        <w:t>'&gt;</w:t>
-      </w:r>
-    </w:p>
-    <w:p>
-      <w:pPr>
-        <w:pStyle w:val="Paragraphedeliste"/>
-        <w:ind w:left="1080"/>
-        <w:rPr>
-          <w:rFonts w:ascii="Helvetica" w:hAnsi="Helvetica"/>
-          <w:sz w:val="28"/>
-          <w:szCs w:val="28"/>
-          <w:lang w:val="en-US"/>
-        </w:rPr>
-      </w:pPr>
-    </w:p>
-    <w:p>
-      <w:pPr>
-        <w:ind w:firstLine="708"/>
-        <w:rPr>
-          <w:rFonts w:ascii="Helvetica" w:hAnsi="Helvetica"/>
-          <w:sz w:val="28"/>
-          <w:szCs w:val="28"/>
-        </w:rPr>
-      </w:pPr>
-      <w:r>
-        <w:rPr>
-          <w:rFonts w:ascii="Helvetica" w:hAnsi="Helvetica"/>
-          <w:sz w:val="28"/>
-          <w:szCs w:val="28"/>
-        </w:rPr>
-        <w:t xml:space="preserve">La police « Lato » est destinée au Header ainsi qu’au </w:t>
-      </w:r>
-      <w:proofErr w:type="spellStart"/>
-      <w:r>
-        <w:rPr>
-          <w:rFonts w:ascii="Helvetica" w:hAnsi="Helvetica"/>
-          <w:sz w:val="28"/>
-          <w:szCs w:val="28"/>
-        </w:rPr>
-        <w:t>Footer</w:t>
-      </w:r>
-      <w:proofErr w:type="spellEnd"/>
-      <w:r>
-        <w:rPr>
-          <w:rFonts w:ascii="Helvetica" w:hAnsi="Helvetica"/>
-          <w:sz w:val="28"/>
-          <w:szCs w:val="28"/>
-        </w:rPr>
-        <w:t>.</w:t>
-      </w:r>
-    </w:p>
-    <w:p>
-      <w:pPr>
-        <w:ind w:left="708"/>
-        <w:rPr>
-          <w:rFonts w:ascii="Helvetica" w:hAnsi="Helvetica"/>
-          <w:sz w:val="28"/>
-          <w:szCs w:val="28"/>
-        </w:rPr>
-      </w:pPr>
-      <w:r>
-        <w:rPr>
-          <w:rFonts w:ascii="Helvetica" w:hAnsi="Helvetica"/>
-          <w:sz w:val="28"/>
-          <w:szCs w:val="28"/>
-        </w:rPr>
-        <w:t>La police « </w:t>
-      </w:r>
-      <w:proofErr w:type="spellStart"/>
-      <w:r>
-        <w:rPr>
-          <w:rFonts w:ascii="Helvetica" w:hAnsi="Helvetica"/>
-          <w:sz w:val="28"/>
-          <w:szCs w:val="28"/>
-        </w:rPr>
-        <w:t>Didact</w:t>
-      </w:r>
-      <w:proofErr w:type="spellEnd"/>
-      <w:r>
-        <w:rPr>
-          <w:rFonts w:ascii="Helvetica" w:hAnsi="Helvetica"/>
-          <w:sz w:val="28"/>
-          <w:szCs w:val="28"/>
-        </w:rPr>
-        <w:t xml:space="preserve"> </w:t>
-      </w:r>
-      <w:proofErr w:type="spellStart"/>
-      <w:r>
-        <w:rPr>
-          <w:rFonts w:ascii="Helvetica" w:hAnsi="Helvetica"/>
-          <w:sz w:val="28"/>
-          <w:szCs w:val="28"/>
-        </w:rPr>
-        <w:t>gothic</w:t>
-      </w:r>
-      <w:proofErr w:type="spellEnd"/>
-      <w:r>
-        <w:rPr>
-          <w:rFonts w:ascii="Helvetica" w:hAnsi="Helvetica"/>
-          <w:sz w:val="28"/>
-          <w:szCs w:val="28"/>
-        </w:rPr>
-        <w:t> » peut être utilisée pour le texte contenu dans les pages web.</w:t>
+        </w:rPr>
+        <w:t>La police « Didact gothic » peut être utilisée pour le texte contenu dans les pages web.</w:t>
       </w:r>
     </w:p>
     <w:p>
@@ -2648,7 +2214,15 @@
           <w:sz w:val="32"/>
           <w:szCs w:val="32"/>
         </w:rPr>
-        <w:t>-En-tête et pied de page : blanc pour tous types de textes</w:t>
+        <w:t>-En-tête et pied de page :</w:t>
+      </w:r>
+      <w:r>
+        <w:rPr>
+          <w:rFonts w:ascii="Helvetica" w:hAnsi="Helvetica"/>
+          <w:sz w:val="32"/>
+          <w:szCs w:val="32"/>
+        </w:rPr>
+        <w:t xml:space="preserve"> blanc pour tous types de texte</w:t>
       </w:r>
     </w:p>
     <w:p>
@@ -2684,7 +2258,15 @@
           <w:sz w:val="32"/>
           <w:szCs w:val="32"/>
         </w:rPr>
-        <w:t>-Module de recherche : blanc pour tous types de textes</w:t>
+        <w:t>-Module de recherche :</w:t>
+      </w:r>
+      <w:r>
+        <w:rPr>
+          <w:rFonts w:ascii="Helvetica" w:hAnsi="Helvetica"/>
+          <w:sz w:val="32"/>
+          <w:szCs w:val="32"/>
+        </w:rPr>
+        <w:t xml:space="preserve"> blanc pour tous types de texte</w:t>
       </w:r>
     </w:p>
     <w:p>
@@ -2702,8 +2284,18 @@
           <w:sz w:val="32"/>
           <w:szCs w:val="32"/>
         </w:rPr>
-        <w:t>-Carte : noir pour tous les textes</w:t>
-      </w:r>
+        <w:t>-Carte : noir pour tous les</w:t>
+      </w:r>
+      <w:r>
+        <w:rPr>
+          <w:rFonts w:ascii="Helvetica" w:hAnsi="Helvetica"/>
+          <w:sz w:val="32"/>
+          <w:szCs w:val="32"/>
+        </w:rPr>
+        <w:t xml:space="preserve"> types de texte</w:t>
+      </w:r>
+      <w:bookmarkStart w:id="0" w:name="_GoBack"/>
+      <w:bookmarkEnd w:id="0"/>
     </w:p>
     <w:p>
       <w:pPr>
@@ -2789,18 +2381,8 @@
           <w:szCs w:val="40"/>
         </w:rPr>
         <w:lastRenderedPageBreak/>
-        <w:t xml:space="preserve">Structure des </w:t>
-      </w:r>
-      <w:proofErr w:type="spellStart"/>
-      <w:r>
-        <w:rPr>
-          <w:rFonts w:ascii="Helvetica" w:hAnsi="Helvetica"/>
-          <w:sz w:val="40"/>
-          <w:szCs w:val="40"/>
-        </w:rPr>
-        <w:t>templates</w:t>
-      </w:r>
-      <w:proofErr w:type="spellEnd"/>
+        <w:t>Structure des templates</w:t>
+      </w:r>
     </w:p>
     <w:p>
       <w:pPr>
@@ -2827,25 +2409,7 @@
           <w:sz w:val="32"/>
           <w:szCs w:val="32"/>
         </w:rPr>
-        <w:t xml:space="preserve">Afin d’organiser les données au sein des différents </w:t>
-      </w:r>
-      <w:proofErr w:type="spellStart"/>
-      <w:r>
-        <w:rPr>
-          <w:rFonts w:ascii="Helvetica" w:hAnsi="Helvetica"/>
-          <w:sz w:val="32"/>
-          <w:szCs w:val="32"/>
-        </w:rPr>
-        <w:t>templates</w:t>
-      </w:r>
-      <w:proofErr w:type="spellEnd"/>
-      <w:r>
-        <w:rPr>
-          <w:rFonts w:ascii="Helvetica" w:hAnsi="Helvetica"/>
-          <w:sz w:val="32"/>
-          <w:szCs w:val="32"/>
-        </w:rPr>
-        <w:t>, nous avons développé une structure commune à toutes les configurations.</w:t>
+        <w:t>Afin d’organiser les données au sein des différents templates, nous avons développé une structure commune à toutes les configurations.</w:t>
       </w:r>
     </w:p>
     <w:p>
@@ -3101,46 +2665,26 @@
           <w:sz w:val="32"/>
           <w:szCs w:val="32"/>
         </w:rPr>
-        <w:t xml:space="preserve">Le </w:t>
-      </w:r>
-      <w:proofErr w:type="spellStart"/>
-      <w:r>
-        <w:rPr>
-          <w:rFonts w:ascii="Helvetica" w:hAnsi="Helvetica"/>
-          <w:sz w:val="32"/>
-          <w:szCs w:val="32"/>
-        </w:rPr>
-        <w:t>Footer</w:t>
-      </w:r>
-      <w:proofErr w:type="spellEnd"/>
-      <w:r>
-        <w:rPr>
-          <w:rFonts w:ascii="Helvetica" w:hAnsi="Helvetica"/>
-          <w:sz w:val="32"/>
-          <w:szCs w:val="32"/>
-        </w:rPr>
-        <w:t> : contient le pied de page</w:t>
-      </w:r>
-    </w:p>
-    <w:p>
-      <w:pPr>
-        <w:rPr>
-          <w:rFonts w:ascii="Helvetica" w:hAnsi="Helvetica"/>
-          <w:sz w:val="32"/>
-          <w:szCs w:val="32"/>
-        </w:rPr>
-      </w:pPr>
-    </w:p>
-    <w:p>
-      <w:pPr>
-        <w:rPr>
-          <w:rFonts w:ascii="Helvetica" w:hAnsi="Helvetica"/>
-          <w:sz w:val="32"/>
-          <w:szCs w:val="32"/>
-        </w:rPr>
-      </w:pPr>
-      <w:bookmarkStart w:id="0" w:name="_GoBack"/>
-      <w:bookmarkEnd w:id="0"/>
+        <w:t>Le Footer : contient le pied de page</w:t>
+      </w:r>
+    </w:p>
+    <w:p>
+      <w:pPr>
+        <w:rPr>
+          <w:rFonts w:ascii="Helvetica" w:hAnsi="Helvetica"/>
+          <w:sz w:val="32"/>
+          <w:szCs w:val="32"/>
+        </w:rPr>
+      </w:pPr>
+    </w:p>
+    <w:p>
+      <w:pPr>
+        <w:rPr>
+          <w:rFonts w:ascii="Helvetica" w:hAnsi="Helvetica"/>
+          <w:sz w:val="32"/>
+          <w:szCs w:val="32"/>
+        </w:rPr>
+      </w:pPr>
     </w:p>
     <w:p>
       <w:pPr>
@@ -3826,6 +3370,7 @@
         <w:docPartUnique/>
       </w:docPartObj>
     </w:sdtPr>
+    <w:sdtEndPr/>
     <w:sdtContent>
       <w:p>
         <w:pPr>
@@ -5514,7 +5059,7 @@
 </file>
 
 <file path=customXml/itemProps1.xml><?xml version="1.0" encoding="utf-8"?>
-<ds:datastoreItem xmlns:ds="http://schemas.openxmlformats.org/officeDocument/2006/customXml" ds:itemID="{3C05AB3E-9A66-EA4E-BC16-34B14A5078C3}">
+<ds:datastoreItem xmlns:ds="http://schemas.openxmlformats.org/officeDocument/2006/customXml" ds:itemID="{26DA329C-C863-5641-BE0E-EB3B37BE7EFB}">
   <ds:schemaRefs>
     <ds:schemaRef ds:uri="http://schemas.openxmlformats.org/officeDocument/2006/bibliography"/>
   </ds:schemaRefs>

</xml_diff>